<commit_message>
Alaska Cruise and Resort
</commit_message>
<xml_diff>
--- a/Vacations Outline.docx
+++ b/Vacations Outline.docx
@@ -20,19 +20,7 @@
           <w:rPr>
             <w:rStyle w:val="Hyperlink"/>
           </w:rPr>
-          <w:t>http://www.fairmon</w:t>
-        </w:r>
-        <w:r>
-          <w:rPr>
-            <w:rStyle w:val="Hyperlink"/>
-          </w:rPr>
-          <w:t>t</w:t>
-        </w:r>
-        <w:r>
-          <w:rPr>
-            <w:rStyle w:val="Hyperlink"/>
-          </w:rPr>
-          <w:t>.com/kea-lani-maui/accommodations/</w:t>
+          <w:t>http://www.fairmont.com/kea-lani-maui/accommodations/</w:t>
         </w:r>
       </w:hyperlink>
     </w:p>
@@ -861,8 +849,6 @@
       <w:r>
         <w:t>TV</w:t>
       </w:r>
-      <w:bookmarkStart w:id="0" w:name="_GoBack"/>
-      <w:bookmarkEnd w:id="0"/>
       <w:r>
         <w:t xml:space="preserve"> and iPod docking station in each bedroom</w:t>
       </w:r>
@@ -2196,6 +2182,763 @@
       <w:r>
         <w:t>$2799.00 a night</w:t>
       </w:r>
+    </w:p>
+    <w:p>
+      <w:r>
+        <w:t>Alaskan Cruise</w:t>
+      </w:r>
+    </w:p>
+    <w:p>
+      <w:pPr>
+        <w:pStyle w:val="ListParagraph"/>
+        <w:numPr>
+          <w:ilvl w:val="0"/>
+          <w:numId w:val="2"/>
+        </w:numPr>
+      </w:pPr>
+      <w:r>
+        <w:t>Premium Suite</w:t>
+      </w:r>
+    </w:p>
+    <w:p>
+      <w:pPr>
+        <w:pStyle w:val="ListParagraph"/>
+        <w:numPr>
+          <w:ilvl w:val="1"/>
+          <w:numId w:val="2"/>
+        </w:numPr>
+      </w:pPr>
+      <w:r>
+        <w:t xml:space="preserve">24 hour </w:t>
+      </w:r>
+      <w:proofErr w:type="spellStart"/>
+      <w:r>
+        <w:t>bulter</w:t>
+      </w:r>
+      <w:proofErr w:type="spellEnd"/>
+    </w:p>
+    <w:p>
+      <w:pPr>
+        <w:pStyle w:val="ListParagraph"/>
+        <w:numPr>
+          <w:ilvl w:val="1"/>
+          <w:numId w:val="2"/>
+        </w:numPr>
+      </w:pPr>
+      <w:r>
+        <w:t>Concierge service</w:t>
+      </w:r>
+    </w:p>
+    <w:p>
+      <w:pPr>
+        <w:pStyle w:val="ListParagraph"/>
+        <w:numPr>
+          <w:ilvl w:val="1"/>
+          <w:numId w:val="2"/>
+        </w:numPr>
+      </w:pPr>
+      <w:r>
+        <w:t>Private courtyard</w:t>
+      </w:r>
+    </w:p>
+    <w:p>
+      <w:pPr>
+        <w:pStyle w:val="ListParagraph"/>
+        <w:numPr>
+          <w:ilvl w:val="1"/>
+          <w:numId w:val="2"/>
+        </w:numPr>
+      </w:pPr>
+      <w:r>
+        <w:t>Courtyard valet</w:t>
+      </w:r>
+    </w:p>
+    <w:p>
+      <w:pPr>
+        <w:pStyle w:val="ListParagraph"/>
+        <w:numPr>
+          <w:ilvl w:val="1"/>
+          <w:numId w:val="2"/>
+        </w:numPr>
+      </w:pPr>
+      <w:r>
+        <w:t>Gourmet treats</w:t>
+      </w:r>
+    </w:p>
+    <w:p>
+      <w:pPr>
+        <w:pStyle w:val="ListParagraph"/>
+        <w:numPr>
+          <w:ilvl w:val="1"/>
+          <w:numId w:val="2"/>
+        </w:numPr>
+      </w:pPr>
+      <w:r>
+        <w:t>Fine linens</w:t>
+      </w:r>
+    </w:p>
+    <w:p>
+      <w:pPr>
+        <w:pStyle w:val="ListParagraph"/>
+        <w:numPr>
+          <w:ilvl w:val="1"/>
+          <w:numId w:val="2"/>
+        </w:numPr>
+      </w:pPr>
+      <w:r>
+        <w:t>Feather duvet</w:t>
+      </w:r>
+    </w:p>
+    <w:p>
+      <w:pPr>
+        <w:pStyle w:val="ListParagraph"/>
+        <w:numPr>
+          <w:ilvl w:val="1"/>
+          <w:numId w:val="2"/>
+        </w:numPr>
+      </w:pPr>
+      <w:r>
+        <w:t>Pillow menu</w:t>
+      </w:r>
+    </w:p>
+    <w:p>
+      <w:pPr>
+        <w:pStyle w:val="ListParagraph"/>
+        <w:numPr>
+          <w:ilvl w:val="1"/>
+          <w:numId w:val="2"/>
+        </w:numPr>
+      </w:pPr>
+      <w:r>
+        <w:t>Plush bathrobes</w:t>
+      </w:r>
+    </w:p>
+    <w:p>
+      <w:pPr>
+        <w:pStyle w:val="ListParagraph"/>
+        <w:numPr>
+          <w:ilvl w:val="1"/>
+          <w:numId w:val="2"/>
+        </w:numPr>
+      </w:pPr>
+      <w:r>
+        <w:t>Oversized towels</w:t>
+      </w:r>
+    </w:p>
+    <w:p>
+      <w:pPr>
+        <w:pStyle w:val="ListParagraph"/>
+        <w:numPr>
+          <w:ilvl w:val="1"/>
+          <w:numId w:val="2"/>
+        </w:numPr>
+      </w:pPr>
+      <w:r>
+        <w:t>Premium amenities</w:t>
+      </w:r>
+    </w:p>
+    <w:p>
+      <w:pPr>
+        <w:pStyle w:val="ListParagraph"/>
+        <w:numPr>
+          <w:ilvl w:val="0"/>
+          <w:numId w:val="2"/>
+        </w:numPr>
+      </w:pPr>
+      <w:r>
+        <w:lastRenderedPageBreak/>
+        <w:t>Suite</w:t>
+      </w:r>
+    </w:p>
+    <w:p>
+      <w:pPr>
+        <w:pStyle w:val="ListParagraph"/>
+        <w:numPr>
+          <w:ilvl w:val="1"/>
+          <w:numId w:val="2"/>
+        </w:numPr>
+      </w:pPr>
+      <w:r>
+        <w:t xml:space="preserve">Butler and concierge </w:t>
+      </w:r>
+    </w:p>
+    <w:p>
+      <w:pPr>
+        <w:pStyle w:val="ListParagraph"/>
+        <w:numPr>
+          <w:ilvl w:val="1"/>
+          <w:numId w:val="2"/>
+        </w:numPr>
+      </w:pPr>
+      <w:r>
+        <w:t>24 hour room service</w:t>
+      </w:r>
+    </w:p>
+    <w:p>
+      <w:pPr>
+        <w:pStyle w:val="ListParagraph"/>
+        <w:numPr>
+          <w:ilvl w:val="1"/>
+          <w:numId w:val="2"/>
+        </w:numPr>
+      </w:pPr>
+      <w:r>
+        <w:t>Special suite menu</w:t>
+      </w:r>
+    </w:p>
+    <w:p>
+      <w:pPr>
+        <w:pStyle w:val="ListParagraph"/>
+        <w:numPr>
+          <w:ilvl w:val="1"/>
+          <w:numId w:val="2"/>
+        </w:numPr>
+      </w:pPr>
+      <w:r>
+        <w:t>Champagne and liquor</w:t>
+      </w:r>
+    </w:p>
+    <w:p>
+      <w:pPr>
+        <w:pStyle w:val="ListParagraph"/>
+        <w:numPr>
+          <w:ilvl w:val="1"/>
+          <w:numId w:val="2"/>
+        </w:numPr>
+      </w:pPr>
+      <w:r>
+        <w:t>Stocked mini-bar</w:t>
+      </w:r>
+    </w:p>
+    <w:p>
+      <w:pPr>
+        <w:pStyle w:val="ListParagraph"/>
+        <w:numPr>
+          <w:ilvl w:val="1"/>
+          <w:numId w:val="2"/>
+        </w:numPr>
+      </w:pPr>
+      <w:r>
+        <w:t>Bottled water/soda</w:t>
+      </w:r>
+    </w:p>
+    <w:p>
+      <w:pPr>
+        <w:pStyle w:val="ListParagraph"/>
+        <w:numPr>
+          <w:ilvl w:val="1"/>
+          <w:numId w:val="2"/>
+        </w:numPr>
+      </w:pPr>
+      <w:r>
+        <w:t>Espresso machine</w:t>
+      </w:r>
+    </w:p>
+    <w:p>
+      <w:pPr>
+        <w:pStyle w:val="ListParagraph"/>
+        <w:numPr>
+          <w:ilvl w:val="1"/>
+          <w:numId w:val="2"/>
+        </w:numPr>
+      </w:pPr>
+      <w:r>
+        <w:t>Pillow top mattress</w:t>
+      </w:r>
+    </w:p>
+    <w:p>
+      <w:pPr>
+        <w:pStyle w:val="ListParagraph"/>
+        <w:numPr>
+          <w:ilvl w:val="1"/>
+          <w:numId w:val="2"/>
+        </w:numPr>
+      </w:pPr>
+      <w:r>
+        <w:t>Fine linens/duvet</w:t>
+      </w:r>
+    </w:p>
+    <w:p>
+      <w:pPr>
+        <w:pStyle w:val="ListParagraph"/>
+        <w:numPr>
+          <w:ilvl w:val="1"/>
+          <w:numId w:val="2"/>
+        </w:numPr>
+      </w:pPr>
+      <w:r>
+        <w:t>Plush bathrobes</w:t>
+      </w:r>
+    </w:p>
+    <w:p>
+      <w:pPr>
+        <w:pStyle w:val="ListParagraph"/>
+        <w:numPr>
+          <w:ilvl w:val="1"/>
+          <w:numId w:val="2"/>
+        </w:numPr>
+      </w:pPr>
+      <w:r>
+        <w:t>Slippers and towels</w:t>
+      </w:r>
+    </w:p>
+    <w:p>
+      <w:pPr>
+        <w:pStyle w:val="ListParagraph"/>
+        <w:numPr>
+          <w:ilvl w:val="1"/>
+          <w:numId w:val="2"/>
+        </w:numPr>
+      </w:pPr>
+      <w:r>
+        <w:t>Priority boarding</w:t>
+      </w:r>
+    </w:p>
+    <w:p>
+      <w:pPr>
+        <w:pStyle w:val="ListParagraph"/>
+        <w:numPr>
+          <w:ilvl w:val="1"/>
+          <w:numId w:val="2"/>
+        </w:numPr>
+      </w:pPr>
+      <w:r>
+        <w:t>A balcony</w:t>
+      </w:r>
+    </w:p>
+    <w:p>
+      <w:pPr>
+        <w:pStyle w:val="ListParagraph"/>
+        <w:numPr>
+          <w:ilvl w:val="0"/>
+          <w:numId w:val="2"/>
+        </w:numPr>
+      </w:pPr>
+      <w:r>
+        <w:t>Mini-Suite</w:t>
+      </w:r>
+    </w:p>
+    <w:p>
+      <w:pPr>
+        <w:pStyle w:val="ListParagraph"/>
+        <w:numPr>
+          <w:ilvl w:val="1"/>
+          <w:numId w:val="2"/>
+        </w:numPr>
+      </w:pPr>
+      <w:r>
+        <w:t>Private balcony</w:t>
+      </w:r>
+    </w:p>
+    <w:p>
+      <w:pPr>
+        <w:pStyle w:val="ListParagraph"/>
+        <w:numPr>
+          <w:ilvl w:val="1"/>
+          <w:numId w:val="2"/>
+        </w:numPr>
+      </w:pPr>
+      <w:r>
+        <w:t>Sliding-glass door</w:t>
+      </w:r>
+    </w:p>
+    <w:p>
+      <w:pPr>
+        <w:pStyle w:val="ListParagraph"/>
+        <w:numPr>
+          <w:ilvl w:val="1"/>
+          <w:numId w:val="2"/>
+        </w:numPr>
+      </w:pPr>
+      <w:r>
+        <w:t>Sitting area</w:t>
+      </w:r>
+    </w:p>
+    <w:p>
+      <w:pPr>
+        <w:pStyle w:val="ListParagraph"/>
+        <w:numPr>
+          <w:ilvl w:val="1"/>
+          <w:numId w:val="2"/>
+        </w:numPr>
+      </w:pPr>
+      <w:r>
+        <w:t>Fine linens</w:t>
+      </w:r>
+    </w:p>
+    <w:p>
+      <w:pPr>
+        <w:pStyle w:val="ListParagraph"/>
+        <w:numPr>
+          <w:ilvl w:val="1"/>
+          <w:numId w:val="2"/>
+        </w:numPr>
+      </w:pPr>
+      <w:r>
+        <w:t>Memory foam bed</w:t>
+      </w:r>
+    </w:p>
+    <w:p>
+      <w:pPr>
+        <w:pStyle w:val="ListParagraph"/>
+        <w:numPr>
+          <w:ilvl w:val="1"/>
+          <w:numId w:val="2"/>
+        </w:numPr>
+      </w:pPr>
+      <w:r>
+        <w:t>Room service menu</w:t>
+      </w:r>
+    </w:p>
+    <w:p>
+      <w:pPr>
+        <w:pStyle w:val="ListParagraph"/>
+        <w:numPr>
+          <w:ilvl w:val="1"/>
+          <w:numId w:val="2"/>
+        </w:numPr>
+      </w:pPr>
+      <w:r>
+        <w:t>Coffee and tea setup</w:t>
+      </w:r>
+    </w:p>
+    <w:p>
+      <w:pPr>
+        <w:pStyle w:val="ListParagraph"/>
+        <w:numPr>
+          <w:ilvl w:val="1"/>
+          <w:numId w:val="2"/>
+        </w:numPr>
+      </w:pPr>
+      <w:r>
+        <w:t>Hair dryer and safe</w:t>
+      </w:r>
+    </w:p>
+    <w:p>
+      <w:pPr>
+        <w:pStyle w:val="ListParagraph"/>
+        <w:numPr>
+          <w:ilvl w:val="1"/>
+          <w:numId w:val="2"/>
+        </w:numPr>
+      </w:pPr>
+      <w:r>
+        <w:t>Third/fourth beds</w:t>
+      </w:r>
+    </w:p>
+    <w:p>
+      <w:pPr>
+        <w:pStyle w:val="ListParagraph"/>
+        <w:numPr>
+          <w:ilvl w:val="0"/>
+          <w:numId w:val="2"/>
+        </w:numPr>
+      </w:pPr>
+      <w:r>
+        <w:t>Balcony</w:t>
+      </w:r>
+    </w:p>
+    <w:p>
+      <w:pPr>
+        <w:pStyle w:val="ListParagraph"/>
+        <w:numPr>
+          <w:ilvl w:val="1"/>
+          <w:numId w:val="2"/>
+        </w:numPr>
+      </w:pPr>
+      <w:r>
+        <w:t>Room service menu</w:t>
+      </w:r>
+    </w:p>
+    <w:p>
+      <w:pPr>
+        <w:pStyle w:val="ListParagraph"/>
+        <w:numPr>
+          <w:ilvl w:val="1"/>
+          <w:numId w:val="2"/>
+        </w:numPr>
+      </w:pPr>
+      <w:r>
+        <w:t>Coffee and tea setup</w:t>
+      </w:r>
+    </w:p>
+    <w:p>
+      <w:pPr>
+        <w:pStyle w:val="ListParagraph"/>
+        <w:numPr>
+          <w:ilvl w:val="1"/>
+          <w:numId w:val="2"/>
+        </w:numPr>
+      </w:pPr>
+      <w:proofErr w:type="spellStart"/>
+      <w:r>
+        <w:t>Tv</w:t>
+      </w:r>
+      <w:proofErr w:type="spellEnd"/>
+      <w:r>
+        <w:t xml:space="preserve"> and refrigerator</w:t>
+      </w:r>
+    </w:p>
+    <w:p>
+      <w:pPr>
+        <w:pStyle w:val="ListParagraph"/>
+        <w:numPr>
+          <w:ilvl w:val="1"/>
+          <w:numId w:val="2"/>
+        </w:numPr>
+      </w:pPr>
+      <w:r>
+        <w:t>Safe and hair dryer</w:t>
+      </w:r>
+    </w:p>
+    <w:p>
+      <w:pPr>
+        <w:pStyle w:val="ListParagraph"/>
+        <w:numPr>
+          <w:ilvl w:val="1"/>
+          <w:numId w:val="2"/>
+        </w:numPr>
+      </w:pPr>
+      <w:r>
+        <w:t>2 convertible beds</w:t>
+      </w:r>
+    </w:p>
+    <w:p>
+      <w:pPr>
+        <w:pStyle w:val="ListParagraph"/>
+        <w:numPr>
+          <w:ilvl w:val="1"/>
+          <w:numId w:val="2"/>
+        </w:numPr>
+      </w:pPr>
+      <w:r>
+        <w:t>Additional bedding</w:t>
+      </w:r>
+    </w:p>
+    <w:p>
+      <w:pPr>
+        <w:pStyle w:val="ListParagraph"/>
+        <w:numPr>
+          <w:ilvl w:val="1"/>
+          <w:numId w:val="2"/>
+        </w:numPr>
+      </w:pPr>
+      <w:r>
+        <w:t>Fine linens</w:t>
+      </w:r>
+    </w:p>
+    <w:p>
+      <w:pPr>
+        <w:pStyle w:val="ListParagraph"/>
+        <w:numPr>
+          <w:ilvl w:val="1"/>
+          <w:numId w:val="2"/>
+        </w:numPr>
+      </w:pPr>
+      <w:r>
+        <w:t xml:space="preserve">Fine pillows </w:t>
+      </w:r>
+    </w:p>
+    <w:p>
+      <w:pPr>
+        <w:pStyle w:val="ListParagraph"/>
+        <w:numPr>
+          <w:ilvl w:val="1"/>
+          <w:numId w:val="2"/>
+        </w:numPr>
+      </w:pPr>
+      <w:r>
+        <w:t>Sitting area</w:t>
+      </w:r>
+    </w:p>
+    <w:p>
+      <w:pPr>
+        <w:pStyle w:val="ListParagraph"/>
+        <w:numPr>
+          <w:ilvl w:val="0"/>
+          <w:numId w:val="2"/>
+        </w:numPr>
+      </w:pPr>
+      <w:r>
+        <w:t>Ocean view</w:t>
+      </w:r>
+    </w:p>
+    <w:p>
+      <w:pPr>
+        <w:pStyle w:val="ListParagraph"/>
+        <w:numPr>
+          <w:ilvl w:val="1"/>
+          <w:numId w:val="2"/>
+        </w:numPr>
+      </w:pPr>
+      <w:r>
+        <w:t xml:space="preserve">Room service menu </w:t>
+      </w:r>
+    </w:p>
+    <w:p>
+      <w:pPr>
+        <w:pStyle w:val="ListParagraph"/>
+        <w:numPr>
+          <w:ilvl w:val="1"/>
+          <w:numId w:val="2"/>
+        </w:numPr>
+      </w:pPr>
+      <w:proofErr w:type="spellStart"/>
+      <w:r>
+        <w:t>Tv</w:t>
+      </w:r>
+      <w:proofErr w:type="spellEnd"/>
+      <w:r>
+        <w:t xml:space="preserve"> and refrigerator</w:t>
+      </w:r>
+    </w:p>
+    <w:p>
+      <w:pPr>
+        <w:pStyle w:val="ListParagraph"/>
+        <w:numPr>
+          <w:ilvl w:val="1"/>
+          <w:numId w:val="2"/>
+        </w:numPr>
+      </w:pPr>
+      <w:r>
+        <w:t>Safe and hair dryer</w:t>
+      </w:r>
+    </w:p>
+    <w:p>
+      <w:pPr>
+        <w:pStyle w:val="ListParagraph"/>
+        <w:numPr>
+          <w:ilvl w:val="1"/>
+          <w:numId w:val="2"/>
+        </w:numPr>
+      </w:pPr>
+      <w:r>
+        <w:t xml:space="preserve">2 </w:t>
+      </w:r>
+      <w:proofErr w:type="spellStart"/>
+      <w:r>
+        <w:t>covertible</w:t>
+      </w:r>
+      <w:proofErr w:type="spellEnd"/>
+      <w:r>
+        <w:t xml:space="preserve"> beds</w:t>
+      </w:r>
+    </w:p>
+    <w:p>
+      <w:pPr>
+        <w:pStyle w:val="ListParagraph"/>
+        <w:numPr>
+          <w:ilvl w:val="1"/>
+          <w:numId w:val="2"/>
+        </w:numPr>
+      </w:pPr>
+      <w:r>
+        <w:t xml:space="preserve">Additional bedding </w:t>
+      </w:r>
+    </w:p>
+    <w:p>
+      <w:pPr>
+        <w:pStyle w:val="ListParagraph"/>
+        <w:numPr>
+          <w:ilvl w:val="1"/>
+          <w:numId w:val="2"/>
+        </w:numPr>
+      </w:pPr>
+      <w:r>
+        <w:t>Sitting area</w:t>
+      </w:r>
+    </w:p>
+    <w:p>
+      <w:pPr>
+        <w:pStyle w:val="ListParagraph"/>
+        <w:numPr>
+          <w:ilvl w:val="0"/>
+          <w:numId w:val="2"/>
+        </w:numPr>
+      </w:pPr>
+      <w:r>
+        <w:t>Inside</w:t>
+      </w:r>
+    </w:p>
+    <w:p>
+      <w:pPr>
+        <w:pStyle w:val="ListParagraph"/>
+        <w:numPr>
+          <w:ilvl w:val="1"/>
+          <w:numId w:val="2"/>
+        </w:numPr>
+      </w:pPr>
+      <w:r>
+        <w:t>Room service menu</w:t>
+      </w:r>
+    </w:p>
+    <w:p>
+      <w:pPr>
+        <w:pStyle w:val="ListParagraph"/>
+        <w:numPr>
+          <w:ilvl w:val="1"/>
+          <w:numId w:val="2"/>
+        </w:numPr>
+      </w:pPr>
+      <w:proofErr w:type="spellStart"/>
+      <w:r>
+        <w:lastRenderedPageBreak/>
+        <w:t>Tv</w:t>
+      </w:r>
+      <w:proofErr w:type="spellEnd"/>
+      <w:r>
+        <w:t xml:space="preserve"> and refrigerator</w:t>
+      </w:r>
+    </w:p>
+    <w:p>
+      <w:pPr>
+        <w:pStyle w:val="ListParagraph"/>
+        <w:numPr>
+          <w:ilvl w:val="1"/>
+          <w:numId w:val="2"/>
+        </w:numPr>
+      </w:pPr>
+      <w:r>
+        <w:t>Safe and hair dryer</w:t>
+      </w:r>
+    </w:p>
+    <w:p>
+      <w:pPr>
+        <w:pStyle w:val="ListParagraph"/>
+        <w:numPr>
+          <w:ilvl w:val="1"/>
+          <w:numId w:val="2"/>
+        </w:numPr>
+      </w:pPr>
+      <w:r>
+        <w:t>2 convertible beds</w:t>
+      </w:r>
+    </w:p>
+    <w:p>
+      <w:pPr>
+        <w:pStyle w:val="ListParagraph"/>
+        <w:numPr>
+          <w:ilvl w:val="1"/>
+          <w:numId w:val="2"/>
+        </w:numPr>
+      </w:pPr>
+      <w:r>
+        <w:t xml:space="preserve">Additional bedding </w:t>
+      </w:r>
+    </w:p>
+    <w:p>
+      <w:pPr>
+        <w:pStyle w:val="ListParagraph"/>
+        <w:numPr>
+          <w:ilvl w:val="1"/>
+          <w:numId w:val="2"/>
+        </w:numPr>
+      </w:pPr>
+      <w:r>
+        <w:t>Sitting area</w:t>
+      </w:r>
+      <w:bookmarkStart w:id="0" w:name="_GoBack"/>
+      <w:bookmarkEnd w:id="0"/>
     </w:p>
     <w:p/>
     <w:sectPr>
@@ -2323,8 +3066,124 @@
       </w:rPr>
     </w:lvl>
   </w:abstractNum>
+  <w:abstractNum w:abstractNumId="1">
+    <w:nsid w:val="603804F7"/>
+    <w:multiLevelType w:val="hybridMultilevel"/>
+    <w:tmpl w:val="3140ABC2"/>
+    <w:lvl w:ilvl="0" w:tplc="04090001">
+      <w:start w:val="1"/>
+      <w:numFmt w:val="bullet"/>
+      <w:lvlText w:val=""/>
+      <w:lvlJc w:val="left"/>
+      <w:pPr>
+        <w:ind w:left="720" w:hanging="360"/>
+      </w:pPr>
+      <w:rPr>
+        <w:rFonts w:ascii="Symbol" w:hAnsi="Symbol" w:hint="default"/>
+      </w:rPr>
+    </w:lvl>
+    <w:lvl w:ilvl="1" w:tplc="04090003">
+      <w:start w:val="1"/>
+      <w:numFmt w:val="bullet"/>
+      <w:lvlText w:val="o"/>
+      <w:lvlJc w:val="left"/>
+      <w:pPr>
+        <w:ind w:left="1440" w:hanging="360"/>
+      </w:pPr>
+      <w:rPr>
+        <w:rFonts w:ascii="Courier New" w:hAnsi="Courier New" w:cs="Courier New" w:hint="default"/>
+      </w:rPr>
+    </w:lvl>
+    <w:lvl w:ilvl="2" w:tplc="04090005" w:tentative="1">
+      <w:start w:val="1"/>
+      <w:numFmt w:val="bullet"/>
+      <w:lvlText w:val=""/>
+      <w:lvlJc w:val="left"/>
+      <w:pPr>
+        <w:ind w:left="2160" w:hanging="360"/>
+      </w:pPr>
+      <w:rPr>
+        <w:rFonts w:ascii="Wingdings" w:hAnsi="Wingdings" w:hint="default"/>
+      </w:rPr>
+    </w:lvl>
+    <w:lvl w:ilvl="3" w:tplc="04090001" w:tentative="1">
+      <w:start w:val="1"/>
+      <w:numFmt w:val="bullet"/>
+      <w:lvlText w:val=""/>
+      <w:lvlJc w:val="left"/>
+      <w:pPr>
+        <w:ind w:left="2880" w:hanging="360"/>
+      </w:pPr>
+      <w:rPr>
+        <w:rFonts w:ascii="Symbol" w:hAnsi="Symbol" w:hint="default"/>
+      </w:rPr>
+    </w:lvl>
+    <w:lvl w:ilvl="4" w:tplc="04090003" w:tentative="1">
+      <w:start w:val="1"/>
+      <w:numFmt w:val="bullet"/>
+      <w:lvlText w:val="o"/>
+      <w:lvlJc w:val="left"/>
+      <w:pPr>
+        <w:ind w:left="3600" w:hanging="360"/>
+      </w:pPr>
+      <w:rPr>
+        <w:rFonts w:ascii="Courier New" w:hAnsi="Courier New" w:cs="Courier New" w:hint="default"/>
+      </w:rPr>
+    </w:lvl>
+    <w:lvl w:ilvl="5" w:tplc="04090005" w:tentative="1">
+      <w:start w:val="1"/>
+      <w:numFmt w:val="bullet"/>
+      <w:lvlText w:val=""/>
+      <w:lvlJc w:val="left"/>
+      <w:pPr>
+        <w:ind w:left="4320" w:hanging="360"/>
+      </w:pPr>
+      <w:rPr>
+        <w:rFonts w:ascii="Wingdings" w:hAnsi="Wingdings" w:hint="default"/>
+      </w:rPr>
+    </w:lvl>
+    <w:lvl w:ilvl="6" w:tplc="04090001" w:tentative="1">
+      <w:start w:val="1"/>
+      <w:numFmt w:val="bullet"/>
+      <w:lvlText w:val=""/>
+      <w:lvlJc w:val="left"/>
+      <w:pPr>
+        <w:ind w:left="5040" w:hanging="360"/>
+      </w:pPr>
+      <w:rPr>
+        <w:rFonts w:ascii="Symbol" w:hAnsi="Symbol" w:hint="default"/>
+      </w:rPr>
+    </w:lvl>
+    <w:lvl w:ilvl="7" w:tplc="04090003" w:tentative="1">
+      <w:start w:val="1"/>
+      <w:numFmt w:val="bullet"/>
+      <w:lvlText w:val="o"/>
+      <w:lvlJc w:val="left"/>
+      <w:pPr>
+        <w:ind w:left="5760" w:hanging="360"/>
+      </w:pPr>
+      <w:rPr>
+        <w:rFonts w:ascii="Courier New" w:hAnsi="Courier New" w:cs="Courier New" w:hint="default"/>
+      </w:rPr>
+    </w:lvl>
+    <w:lvl w:ilvl="8" w:tplc="04090005" w:tentative="1">
+      <w:start w:val="1"/>
+      <w:numFmt w:val="bullet"/>
+      <w:lvlText w:val=""/>
+      <w:lvlJc w:val="left"/>
+      <w:pPr>
+        <w:ind w:left="6480" w:hanging="360"/>
+      </w:pPr>
+      <w:rPr>
+        <w:rFonts w:ascii="Wingdings" w:hAnsi="Wingdings" w:hint="default"/>
+      </w:rPr>
+    </w:lvl>
+  </w:abstractNum>
   <w:num w:numId="1">
     <w:abstractNumId w:val="0"/>
+  </w:num>
+  <w:num w:numId="2">
+    <w:abstractNumId w:val="1"/>
   </w:num>
 </w:numbering>
 </file>

</xml_diff>

<commit_message>
paragraphs and Disneyworld Outline
</commit_message>
<xml_diff>
--- a/Vacations Outline.docx
+++ b/Vacations Outline.docx
@@ -237,20 +237,46 @@
         </w:numPr>
       </w:pPr>
       <w:r>
-        <w:t>150-300 sq ft balcony with table, chairs, lounge charis</w:t>
-      </w:r>
-    </w:p>
-    <w:p>
-      <w:pPr>
-        <w:pStyle w:val="ListParagraph"/>
-        <w:numPr>
-          <w:ilvl w:val="1"/>
-          <w:numId w:val="1"/>
-        </w:numPr>
-      </w:pPr>
-      <w:r>
-        <w:t>2 flat screen tvs</w:t>
-      </w:r>
+        <w:t xml:space="preserve">150-300 </w:t>
+      </w:r>
+      <w:proofErr w:type="spellStart"/>
+      <w:r>
+        <w:t>sq</w:t>
+      </w:r>
+      <w:proofErr w:type="spellEnd"/>
+      <w:r>
+        <w:t xml:space="preserve"> </w:t>
+      </w:r>
+      <w:proofErr w:type="spellStart"/>
+      <w:r>
+        <w:t>ft</w:t>
+      </w:r>
+      <w:proofErr w:type="spellEnd"/>
+      <w:r>
+        <w:t xml:space="preserve"> balcony with table, chairs, lounge </w:t>
+      </w:r>
+      <w:proofErr w:type="spellStart"/>
+      <w:r>
+        <w:t>charis</w:t>
+      </w:r>
+      <w:proofErr w:type="spellEnd"/>
+    </w:p>
+    <w:p>
+      <w:pPr>
+        <w:pStyle w:val="ListParagraph"/>
+        <w:numPr>
+          <w:ilvl w:val="1"/>
+          <w:numId w:val="1"/>
+        </w:numPr>
+      </w:pPr>
+      <w:r>
+        <w:t xml:space="preserve">2 flat screen </w:t>
+      </w:r>
+      <w:proofErr w:type="spellStart"/>
+      <w:r>
+        <w:t>tvs</w:t>
+      </w:r>
+      <w:proofErr w:type="spellEnd"/>
     </w:p>
     <w:p>
       <w:pPr>
@@ -296,20 +322,33 @@
           <w:numId w:val="1"/>
         </w:numPr>
       </w:pPr>
-      <w:r>
-        <w:t>wifi and wired high speed internet</w:t>
-      </w:r>
-    </w:p>
-    <w:p>
-      <w:pPr>
-        <w:pStyle w:val="ListParagraph"/>
-        <w:numPr>
-          <w:ilvl w:val="1"/>
-          <w:numId w:val="1"/>
-        </w:numPr>
-      </w:pPr>
-      <w:r>
-        <w:t>granite countertop with microwave, compact refrigerator, kettle, coffee maker with kona coffee and teas</w:t>
+      <w:proofErr w:type="spellStart"/>
+      <w:r>
+        <w:t>wifi</w:t>
+      </w:r>
+      <w:proofErr w:type="spellEnd"/>
+      <w:r>
+        <w:t xml:space="preserve"> and wired high speed internet</w:t>
+      </w:r>
+    </w:p>
+    <w:p>
+      <w:pPr>
+        <w:pStyle w:val="ListParagraph"/>
+        <w:numPr>
+          <w:ilvl w:val="1"/>
+          <w:numId w:val="1"/>
+        </w:numPr>
+      </w:pPr>
+      <w:r>
+        <w:t xml:space="preserve">granite countertop with microwave, compact refrigerator, kettle, coffee maker with </w:t>
+      </w:r>
+      <w:proofErr w:type="spellStart"/>
+      <w:r>
+        <w:t>kona</w:t>
+      </w:r>
+      <w:proofErr w:type="spellEnd"/>
+      <w:r>
+        <w:t xml:space="preserve"> coffee and teas</w:t>
       </w:r>
     </w:p>
     <w:p>
@@ -333,8 +372,13 @@
         </w:numPr>
       </w:pPr>
       <w:r>
-        <w:t>Pillow-top mattreses</w:t>
-      </w:r>
+        <w:t xml:space="preserve">Pillow-top </w:t>
+      </w:r>
+      <w:proofErr w:type="spellStart"/>
+      <w:r>
+        <w:t>mattreses</w:t>
+      </w:r>
+      <w:proofErr w:type="spellEnd"/>
     </w:p>
     <w:p>
       <w:pPr>
@@ -357,7 +401,15 @@
         </w:numPr>
       </w:pPr>
       <w:r>
-        <w:t>Deep soaking tube with walk-in stone shower</w:t>
+        <w:t xml:space="preserve">Deep soaking </w:t>
+      </w:r>
+      <w:proofErr w:type="spellStart"/>
+      <w:r>
+        <w:t>tube</w:t>
+      </w:r>
+      <w:proofErr w:type="spellEnd"/>
+      <w:r>
+        <w:t xml:space="preserve"> with walk-in stone shower</w:t>
       </w:r>
     </w:p>
     <w:p>
@@ -381,7 +433,23 @@
         </w:numPr>
       </w:pPr>
       <w:r>
-        <w:t>Le Labo Rose 31 bath amenities</w:t>
+        <w:t xml:space="preserve">Le </w:t>
+      </w:r>
+      <w:proofErr w:type="spellStart"/>
+      <w:r>
+        <w:t>Labo</w:t>
+      </w:r>
+      <w:proofErr w:type="spellEnd"/>
+      <w:r>
+        <w:t xml:space="preserve"> Rose 31 </w:t>
+      </w:r>
+      <w:proofErr w:type="spellStart"/>
+      <w:r>
+        <w:t>bath</w:t>
+      </w:r>
+      <w:proofErr w:type="spellEnd"/>
+      <w:r>
+        <w:t xml:space="preserve"> amenities</w:t>
       </w:r>
     </w:p>
     <w:p>
@@ -556,19 +624,29 @@
         </w:numPr>
       </w:pPr>
       <w:r>
-        <w:t>Summer weight down comfroters</w:t>
-      </w:r>
-    </w:p>
-    <w:p>
-      <w:pPr>
-        <w:pStyle w:val="ListParagraph"/>
-        <w:numPr>
-          <w:ilvl w:val="1"/>
-          <w:numId w:val="1"/>
-        </w:numPr>
-      </w:pPr>
-      <w:r>
-        <w:t>Liing room area</w:t>
+        <w:t xml:space="preserve">Summer weight down </w:t>
+      </w:r>
+      <w:proofErr w:type="spellStart"/>
+      <w:r>
+        <w:t>comfroters</w:t>
+      </w:r>
+      <w:proofErr w:type="spellEnd"/>
+    </w:p>
+    <w:p>
+      <w:pPr>
+        <w:pStyle w:val="ListParagraph"/>
+        <w:numPr>
+          <w:ilvl w:val="1"/>
+          <w:numId w:val="1"/>
+        </w:numPr>
+      </w:pPr>
+      <w:proofErr w:type="spellStart"/>
+      <w:r>
+        <w:t>Liing</w:t>
+      </w:r>
+      <w:proofErr w:type="spellEnd"/>
+      <w:r>
+        <w:t xml:space="preserve"> room area</w:t>
       </w:r>
     </w:p>
     <w:p>
@@ -604,7 +682,15 @@
         </w:numPr>
       </w:pPr>
       <w:r>
-        <w:t xml:space="preserve">2 italian marble bathrooms </w:t>
+        <w:t xml:space="preserve">2 </w:t>
+      </w:r>
+      <w:proofErr w:type="spellStart"/>
+      <w:r>
+        <w:t>italian</w:t>
+      </w:r>
+      <w:proofErr w:type="spellEnd"/>
+      <w:r>
+        <w:t xml:space="preserve"> marble bathrooms </w:t>
       </w:r>
     </w:p>
     <w:p>
@@ -664,8 +750,13 @@
         </w:numPr>
       </w:pPr>
       <w:r>
-        <w:t>42” HD flat panel tv</w:t>
-      </w:r>
+        <w:t xml:space="preserve">42” HD flat panel </w:t>
+      </w:r>
+      <w:proofErr w:type="spellStart"/>
+      <w:r>
+        <w:t>tv</w:t>
+      </w:r>
+      <w:proofErr w:type="spellEnd"/>
     </w:p>
     <w:p>
       <w:pPr>
@@ -738,9 +829,11 @@
           <w:numId w:val="1"/>
         </w:numPr>
       </w:pPr>
+      <w:proofErr w:type="spellStart"/>
       <w:r>
         <w:t>Wifi</w:t>
       </w:r>
+      <w:proofErr w:type="spellEnd"/>
     </w:p>
     <w:p>
       <w:pPr>
@@ -1168,13 +1261,23 @@
           <w:numId w:val="1"/>
         </w:numPr>
       </w:pPr>
+      <w:proofErr w:type="spellStart"/>
       <w:r>
         <w:rPr>
           <w:rFonts w:cs="Times New Roman"/>
           <w:szCs w:val="24"/>
           <w:shd w:val="clear" w:color="auto" w:fill="FFFFFF"/>
         </w:rPr>
-        <w:t>bbq grill</w:t>
+        <w:t>bbq</w:t>
+      </w:r>
+      <w:proofErr w:type="spellEnd"/>
+      <w:r>
+        <w:rPr>
+          <w:rFonts w:cs="Times New Roman"/>
+          <w:szCs w:val="24"/>
+          <w:shd w:val="clear" w:color="auto" w:fill="FFFFFF"/>
+        </w:rPr>
+        <w:t xml:space="preserve"> grill</w:t>
       </w:r>
     </w:p>
     <w:p>
@@ -1560,8 +1663,13 @@
         </w:numPr>
       </w:pPr>
       <w:r>
-        <w:t>42” HD flat panel tv</w:t>
-      </w:r>
+        <w:t xml:space="preserve">42” HD flat panel </w:t>
+      </w:r>
+      <w:proofErr w:type="spellStart"/>
+      <w:r>
+        <w:t>tv</w:t>
+      </w:r>
+      <w:proofErr w:type="spellEnd"/>
     </w:p>
     <w:p>
       <w:pPr>
@@ -1595,9 +1703,11 @@
           <w:numId w:val="1"/>
         </w:numPr>
       </w:pPr>
+      <w:proofErr w:type="spellStart"/>
       <w:r>
         <w:t>wii</w:t>
       </w:r>
+      <w:proofErr w:type="spellEnd"/>
     </w:p>
     <w:p>
       <w:pPr>
@@ -1619,9 +1729,11 @@
           <w:numId w:val="1"/>
         </w:numPr>
       </w:pPr>
+      <w:proofErr w:type="spellStart"/>
       <w:r>
         <w:t>wifi</w:t>
       </w:r>
+      <w:proofErr w:type="spellEnd"/>
     </w:p>
     <w:p>
       <w:pPr>
@@ -1655,9 +1767,11 @@
           <w:numId w:val="1"/>
         </w:numPr>
       </w:pPr>
+      <w:proofErr w:type="spellStart"/>
       <w:r>
         <w:t>bbq</w:t>
       </w:r>
+      <w:proofErr w:type="spellEnd"/>
     </w:p>
     <w:p>
       <w:pPr>
@@ -1825,7 +1939,15 @@
         </w:numPr>
       </w:pPr>
       <w:r>
-        <w:t>2 italian marble bathrooms</w:t>
+        <w:t xml:space="preserve">2 </w:t>
+      </w:r>
+      <w:proofErr w:type="spellStart"/>
+      <w:r>
+        <w:t>italian</w:t>
+      </w:r>
+      <w:proofErr w:type="spellEnd"/>
+      <w:r>
+        <w:t xml:space="preserve"> marble bathrooms</w:t>
       </w:r>
     </w:p>
     <w:p>
@@ -1885,8 +2007,21 @@
         </w:numPr>
       </w:pPr>
       <w:r>
-        <w:t>42” hd tv</w:t>
-      </w:r>
+        <w:t xml:space="preserve">42” </w:t>
+      </w:r>
+      <w:proofErr w:type="spellStart"/>
+      <w:r>
+        <w:t>hd</w:t>
+      </w:r>
+      <w:proofErr w:type="spellEnd"/>
+      <w:r>
+        <w:t xml:space="preserve"> </w:t>
+      </w:r>
+      <w:proofErr w:type="spellStart"/>
+      <w:r>
+        <w:t>tv</w:t>
+      </w:r>
+      <w:proofErr w:type="spellEnd"/>
     </w:p>
     <w:p>
       <w:pPr>
@@ -1944,9 +2079,11 @@
           <w:numId w:val="1"/>
         </w:numPr>
       </w:pPr>
+      <w:proofErr w:type="spellStart"/>
       <w:r>
         <w:t>Wifi</w:t>
       </w:r>
+      <w:proofErr w:type="spellEnd"/>
     </w:p>
     <w:p>
       <w:pPr>
@@ -1980,9 +2117,11 @@
           <w:numId w:val="1"/>
         </w:numPr>
       </w:pPr>
+      <w:proofErr w:type="spellStart"/>
       <w:r>
         <w:t>Bbq</w:t>
       </w:r>
+      <w:proofErr w:type="spellEnd"/>
     </w:p>
     <w:p>
       <w:pPr>
@@ -2087,7 +2226,15 @@
         </w:numPr>
       </w:pPr>
       <w:r>
-        <w:t>10,023 ft above sea level</w:t>
+        <w:t xml:space="preserve">10,023 </w:t>
+      </w:r>
+      <w:proofErr w:type="spellStart"/>
+      <w:r>
+        <w:t>ft</w:t>
+      </w:r>
+      <w:proofErr w:type="spellEnd"/>
+      <w:r>
+        <w:t xml:space="preserve"> above sea level</w:t>
       </w:r>
     </w:p>
     <w:p>
@@ -2184,8 +2331,13 @@
       </w:pPr>
       <w:r>
         <w:lastRenderedPageBreak/>
-        <w:t>Unforgettable sunsets and sunreses</w:t>
-      </w:r>
+        <w:t xml:space="preserve">Unforgettable sunsets and </w:t>
+      </w:r>
+      <w:proofErr w:type="spellStart"/>
+      <w:r>
+        <w:t>sunreses</w:t>
+      </w:r>
+      <w:proofErr w:type="spellEnd"/>
     </w:p>
     <w:p>
       <w:pPr>
@@ -2252,8 +2404,13 @@
         </w:numPr>
       </w:pPr>
       <w:r>
-        <w:t>Maui’s flower the protea</w:t>
-      </w:r>
+        <w:t xml:space="preserve">Maui’s flower the </w:t>
+      </w:r>
+      <w:proofErr w:type="spellStart"/>
+      <w:r>
+        <w:t>protea</w:t>
+      </w:r>
+      <w:proofErr w:type="spellEnd"/>
     </w:p>
     <w:p>
       <w:pPr>
@@ -2275,9 +2432,11 @@
           <w:numId w:val="3"/>
         </w:numPr>
       </w:pPr>
+      <w:proofErr w:type="spellStart"/>
       <w:r>
         <w:t>Bormeliads</w:t>
       </w:r>
+      <w:proofErr w:type="spellEnd"/>
     </w:p>
     <w:p>
       <w:pPr>
@@ -2299,8 +2458,13 @@
           <w:numId w:val="3"/>
         </w:numPr>
       </w:pPr>
-      <w:r>
-        <w:t>Resing on slopes of dormant Haleakala Volcano</w:t>
+      <w:proofErr w:type="spellStart"/>
+      <w:r>
+        <w:t>Resing</w:t>
+      </w:r>
+      <w:proofErr w:type="spellEnd"/>
+      <w:r>
+        <w:t xml:space="preserve"> on slopes of dormant Haleakala Volcano</w:t>
       </w:r>
     </w:p>
     <w:p>
@@ -2479,8 +2643,13 @@
           <w:numId w:val="3"/>
         </w:numPr>
       </w:pPr>
-      <w:r>
-        <w:t>Ma’alea Harbor Village</w:t>
+      <w:proofErr w:type="spellStart"/>
+      <w:r>
+        <w:t>Ma’alea</w:t>
+      </w:r>
+      <w:proofErr w:type="spellEnd"/>
+      <w:r>
+        <w:t xml:space="preserve"> Harbor Village</w:t>
       </w:r>
     </w:p>
     <w:p>
@@ -2631,7 +2800,7 @@
           <w:numId w:val="3"/>
         </w:numPr>
       </w:pPr>
-      <w:hyperlink r:id="rId8" w:history="1">
+      <w:hyperlink r:id="rId8" w:anchor="welcome" w:history="1">
         <w:r>
           <w:rPr>
             <w:rStyle w:val="Hyperlink"/>
@@ -2700,8 +2869,21 @@
           <w:numId w:val="3"/>
         </w:numPr>
       </w:pPr>
-      <w:r>
-        <w:t>Banoe built of koa and other hard native woods</w:t>
+      <w:proofErr w:type="spellStart"/>
+      <w:r>
+        <w:t>Banoe</w:t>
+      </w:r>
+      <w:proofErr w:type="spellEnd"/>
+      <w:r>
+        <w:t xml:space="preserve"> built of </w:t>
+      </w:r>
+      <w:proofErr w:type="spellStart"/>
+      <w:r>
+        <w:t>koa</w:t>
+      </w:r>
+      <w:proofErr w:type="spellEnd"/>
+      <w:r>
+        <w:t xml:space="preserve"> and other hard native woods</w:t>
       </w:r>
     </w:p>
     <w:p>
@@ -2809,7 +2991,15 @@
         </w:numPr>
       </w:pPr>
       <w:r>
-        <w:t>The Kea Lani Restaurant</w:t>
+        <w:t xml:space="preserve">The Kea </w:t>
+      </w:r>
+      <w:proofErr w:type="spellStart"/>
+      <w:r>
+        <w:t>Lani</w:t>
+      </w:r>
+      <w:proofErr w:type="spellEnd"/>
+      <w:r>
+        <w:t xml:space="preserve"> Restaurant</w:t>
       </w:r>
     </w:p>
     <w:p>
@@ -2964,8 +3154,13 @@
           <w:numId w:val="3"/>
         </w:numPr>
       </w:pPr>
-      <w:r>
-        <w:t>Ama Bar and Grill</w:t>
+      <w:proofErr w:type="spellStart"/>
+      <w:r>
+        <w:t>Ama</w:t>
+      </w:r>
+      <w:proofErr w:type="spellEnd"/>
+      <w:r>
+        <w:t xml:space="preserve"> Bar and Grill</w:t>
       </w:r>
     </w:p>
     <w:p>
@@ -3072,20 +3267,33 @@
           <w:numId w:val="3"/>
         </w:numPr>
       </w:pPr>
-      <w:r>
-        <w:t>Caffe Ciao Deli</w:t>
-      </w:r>
-    </w:p>
-    <w:p>
-      <w:pPr>
-        <w:pStyle w:val="ListParagraph"/>
-        <w:numPr>
-          <w:ilvl w:val="2"/>
-          <w:numId w:val="3"/>
-        </w:numPr>
-      </w:pPr>
-      <w:r>
-        <w:t>Italian home made sandwiches, salads, and produce</w:t>
+      <w:proofErr w:type="spellStart"/>
+      <w:r>
+        <w:t>Caffe</w:t>
+      </w:r>
+      <w:proofErr w:type="spellEnd"/>
+      <w:r>
+        <w:t xml:space="preserve"> Ciao Deli</w:t>
+      </w:r>
+    </w:p>
+    <w:p>
+      <w:pPr>
+        <w:pStyle w:val="ListParagraph"/>
+        <w:numPr>
+          <w:ilvl w:val="2"/>
+          <w:numId w:val="3"/>
+        </w:numPr>
+      </w:pPr>
+      <w:r>
+        <w:t xml:space="preserve">Italian </w:t>
+      </w:r>
+      <w:proofErr w:type="spellStart"/>
+      <w:r>
+        <w:t>home made</w:t>
+      </w:r>
+      <w:proofErr w:type="spellEnd"/>
+      <w:r>
+        <w:t xml:space="preserve"> sandwiches, salads, and produce</w:t>
       </w:r>
     </w:p>
     <w:p>
@@ -3157,7 +3365,15 @@
         </w:numPr>
       </w:pPr>
       <w:r>
-        <w:t>Kea Lani jams, jellies, condiments and other gifts</w:t>
+        <w:t xml:space="preserve">Kea </w:t>
+      </w:r>
+      <w:proofErr w:type="spellStart"/>
+      <w:r>
+        <w:t>Lani</w:t>
+      </w:r>
+      <w:proofErr w:type="spellEnd"/>
+      <w:r>
+        <w:t xml:space="preserve"> jams, jellies, condiments and other gifts</w:t>
       </w:r>
     </w:p>
     <w:p>
@@ -3302,7 +3518,15 @@
         </w:numPr>
       </w:pPr>
       <w:r>
-        <w:t>Nick’s Fishmarket-Maui</w:t>
+        <w:t xml:space="preserve">Nick’s </w:t>
+      </w:r>
+      <w:proofErr w:type="spellStart"/>
+      <w:r>
+        <w:t>Fishmarket</w:t>
+      </w:r>
+      <w:proofErr w:type="spellEnd"/>
+      <w:r>
+        <w:t>-Maui</w:t>
       </w:r>
     </w:p>
     <w:p>
@@ -3349,9 +3573,11 @@
           <w:numId w:val="3"/>
         </w:numPr>
       </w:pPr>
+      <w:proofErr w:type="spellStart"/>
       <w:r>
         <w:t>Picatta</w:t>
       </w:r>
+      <w:proofErr w:type="spellEnd"/>
     </w:p>
     <w:p>
       <w:pPr>
@@ -3362,8 +3588,13 @@
         </w:numPr>
       </w:pPr>
       <w:r>
-        <w:t>Candied peanut crusted Hawaiian opah</w:t>
-      </w:r>
+        <w:t xml:space="preserve">Candied peanut crusted Hawaiian </w:t>
+      </w:r>
+      <w:proofErr w:type="spellStart"/>
+      <w:r>
+        <w:t>opah</w:t>
+      </w:r>
+      <w:proofErr w:type="spellEnd"/>
     </w:p>
     <w:p>
       <w:pPr>
@@ -3505,20 +3736,33 @@
           <w:numId w:val="3"/>
         </w:numPr>
       </w:pPr>
-      <w:r>
-        <w:t>Luana Lounge</w:t>
-      </w:r>
-    </w:p>
-    <w:p>
-      <w:pPr>
-        <w:pStyle w:val="ListParagraph"/>
-        <w:numPr>
-          <w:ilvl w:val="2"/>
-          <w:numId w:val="3"/>
-        </w:numPr>
-      </w:pPr>
-      <w:r>
-        <w:t>Open air view of maui sunset</w:t>
+      <w:proofErr w:type="spellStart"/>
+      <w:r>
+        <w:t>Luana</w:t>
+      </w:r>
+      <w:proofErr w:type="spellEnd"/>
+      <w:r>
+        <w:t xml:space="preserve"> Lounge</w:t>
+      </w:r>
+    </w:p>
+    <w:p>
+      <w:pPr>
+        <w:pStyle w:val="ListParagraph"/>
+        <w:numPr>
+          <w:ilvl w:val="2"/>
+          <w:numId w:val="3"/>
+        </w:numPr>
+      </w:pPr>
+      <w:r>
+        <w:t xml:space="preserve">Open air view of </w:t>
+      </w:r>
+      <w:proofErr w:type="spellStart"/>
+      <w:r>
+        <w:t>maui</w:t>
+      </w:r>
+      <w:proofErr w:type="spellEnd"/>
+      <w:r>
+        <w:t xml:space="preserve"> sunset</w:t>
       </w:r>
     </w:p>
     <w:p>
@@ -3542,7 +3786,15 @@
         </w:numPr>
       </w:pPr>
       <w:r>
-        <w:t>Private cabana-esque canopy couches</w:t>
+        <w:t>Private cabana-</w:t>
+      </w:r>
+      <w:proofErr w:type="spellStart"/>
+      <w:r>
+        <w:t>esque</w:t>
+      </w:r>
+      <w:proofErr w:type="spellEnd"/>
+      <w:r>
+        <w:t xml:space="preserve"> canopy couches</w:t>
       </w:r>
     </w:p>
     <w:p>
@@ -3580,737 +3832,1872 @@
       <w:r>
         <w:t>Nightly entertainment 7:00 pm – 10:00 pm</w:t>
       </w:r>
+    </w:p>
+    <w:p>
+      <w:r>
+        <w:t>Alaskan Cruise</w:t>
+      </w:r>
+    </w:p>
+    <w:p>
+      <w:pPr>
+        <w:pStyle w:val="ListParagraph"/>
+        <w:numPr>
+          <w:ilvl w:val="0"/>
+          <w:numId w:val="2"/>
+        </w:numPr>
+      </w:pPr>
+      <w:r>
+        <w:t>Premium Suite</w:t>
+      </w:r>
+    </w:p>
+    <w:p>
+      <w:pPr>
+        <w:pStyle w:val="ListParagraph"/>
+        <w:numPr>
+          <w:ilvl w:val="1"/>
+          <w:numId w:val="2"/>
+        </w:numPr>
+      </w:pPr>
+      <w:r>
+        <w:t xml:space="preserve">24 hour </w:t>
+      </w:r>
+      <w:proofErr w:type="spellStart"/>
+      <w:r>
+        <w:t>bulter</w:t>
+      </w:r>
+      <w:proofErr w:type="spellEnd"/>
+    </w:p>
+    <w:p>
+      <w:pPr>
+        <w:pStyle w:val="ListParagraph"/>
+        <w:numPr>
+          <w:ilvl w:val="1"/>
+          <w:numId w:val="2"/>
+        </w:numPr>
+      </w:pPr>
+      <w:r>
+        <w:t>Concierge service</w:t>
+      </w:r>
+    </w:p>
+    <w:p>
+      <w:pPr>
+        <w:pStyle w:val="ListParagraph"/>
+        <w:numPr>
+          <w:ilvl w:val="1"/>
+          <w:numId w:val="2"/>
+        </w:numPr>
+      </w:pPr>
+      <w:r>
+        <w:t>Private courtyard</w:t>
+      </w:r>
+    </w:p>
+    <w:p>
+      <w:pPr>
+        <w:pStyle w:val="ListParagraph"/>
+        <w:numPr>
+          <w:ilvl w:val="1"/>
+          <w:numId w:val="2"/>
+        </w:numPr>
+      </w:pPr>
+      <w:r>
+        <w:t>Courtyard valet</w:t>
+      </w:r>
+    </w:p>
+    <w:p>
+      <w:pPr>
+        <w:pStyle w:val="ListParagraph"/>
+        <w:numPr>
+          <w:ilvl w:val="1"/>
+          <w:numId w:val="2"/>
+        </w:numPr>
+      </w:pPr>
+      <w:r>
+        <w:t>Gourmet treats</w:t>
+      </w:r>
+    </w:p>
+    <w:p>
+      <w:pPr>
+        <w:pStyle w:val="ListParagraph"/>
+        <w:numPr>
+          <w:ilvl w:val="1"/>
+          <w:numId w:val="2"/>
+        </w:numPr>
+      </w:pPr>
+      <w:r>
+        <w:lastRenderedPageBreak/>
+        <w:t>Fine linens</w:t>
+      </w:r>
+    </w:p>
+    <w:p>
+      <w:pPr>
+        <w:pStyle w:val="ListParagraph"/>
+        <w:numPr>
+          <w:ilvl w:val="1"/>
+          <w:numId w:val="2"/>
+        </w:numPr>
+      </w:pPr>
+      <w:r>
+        <w:t>Feather duvet</w:t>
+      </w:r>
+    </w:p>
+    <w:p>
+      <w:pPr>
+        <w:pStyle w:val="ListParagraph"/>
+        <w:numPr>
+          <w:ilvl w:val="1"/>
+          <w:numId w:val="2"/>
+        </w:numPr>
+      </w:pPr>
+      <w:r>
+        <w:t>Pillow menu</w:t>
+      </w:r>
+    </w:p>
+    <w:p>
+      <w:pPr>
+        <w:pStyle w:val="ListParagraph"/>
+        <w:numPr>
+          <w:ilvl w:val="1"/>
+          <w:numId w:val="2"/>
+        </w:numPr>
+      </w:pPr>
+      <w:r>
+        <w:t>Plush bathrobes</w:t>
+      </w:r>
+    </w:p>
+    <w:p>
+      <w:pPr>
+        <w:pStyle w:val="ListParagraph"/>
+        <w:numPr>
+          <w:ilvl w:val="1"/>
+          <w:numId w:val="2"/>
+        </w:numPr>
+      </w:pPr>
+      <w:r>
+        <w:t>Oversized towels</w:t>
+      </w:r>
+    </w:p>
+    <w:p>
+      <w:pPr>
+        <w:pStyle w:val="ListParagraph"/>
+        <w:numPr>
+          <w:ilvl w:val="1"/>
+          <w:numId w:val="2"/>
+        </w:numPr>
+      </w:pPr>
+      <w:r>
+        <w:t>Premium amenities</w:t>
+      </w:r>
+    </w:p>
+    <w:p>
+      <w:pPr>
+        <w:pStyle w:val="ListParagraph"/>
+        <w:numPr>
+          <w:ilvl w:val="0"/>
+          <w:numId w:val="2"/>
+        </w:numPr>
+      </w:pPr>
+      <w:r>
+        <w:t>Suite</w:t>
+      </w:r>
+    </w:p>
+    <w:p>
+      <w:pPr>
+        <w:pStyle w:val="ListParagraph"/>
+        <w:numPr>
+          <w:ilvl w:val="1"/>
+          <w:numId w:val="2"/>
+        </w:numPr>
+      </w:pPr>
+      <w:r>
+        <w:t xml:space="preserve">Butler and concierge </w:t>
+      </w:r>
+    </w:p>
+    <w:p>
+      <w:pPr>
+        <w:pStyle w:val="ListParagraph"/>
+        <w:numPr>
+          <w:ilvl w:val="1"/>
+          <w:numId w:val="2"/>
+        </w:numPr>
+      </w:pPr>
+      <w:r>
+        <w:t>24 hour room service</w:t>
+      </w:r>
+    </w:p>
+    <w:p>
+      <w:pPr>
+        <w:pStyle w:val="ListParagraph"/>
+        <w:numPr>
+          <w:ilvl w:val="1"/>
+          <w:numId w:val="2"/>
+        </w:numPr>
+      </w:pPr>
+      <w:r>
+        <w:t>Special suite menu</w:t>
+      </w:r>
+    </w:p>
+    <w:p>
+      <w:pPr>
+        <w:pStyle w:val="ListParagraph"/>
+        <w:numPr>
+          <w:ilvl w:val="1"/>
+          <w:numId w:val="2"/>
+        </w:numPr>
+      </w:pPr>
+      <w:r>
+        <w:t>Champagne and liquor</w:t>
+      </w:r>
+    </w:p>
+    <w:p>
+      <w:pPr>
+        <w:pStyle w:val="ListParagraph"/>
+        <w:numPr>
+          <w:ilvl w:val="1"/>
+          <w:numId w:val="2"/>
+        </w:numPr>
+      </w:pPr>
+      <w:r>
+        <w:t>Stocked mini-bar</w:t>
+      </w:r>
+    </w:p>
+    <w:p>
+      <w:pPr>
+        <w:pStyle w:val="ListParagraph"/>
+        <w:numPr>
+          <w:ilvl w:val="1"/>
+          <w:numId w:val="2"/>
+        </w:numPr>
+      </w:pPr>
+      <w:r>
+        <w:t>Bottled water/soda</w:t>
+      </w:r>
+    </w:p>
+    <w:p>
+      <w:pPr>
+        <w:pStyle w:val="ListParagraph"/>
+        <w:numPr>
+          <w:ilvl w:val="1"/>
+          <w:numId w:val="2"/>
+        </w:numPr>
+      </w:pPr>
+      <w:r>
+        <w:t>Espresso machine</w:t>
+      </w:r>
+    </w:p>
+    <w:p>
+      <w:pPr>
+        <w:pStyle w:val="ListParagraph"/>
+        <w:numPr>
+          <w:ilvl w:val="1"/>
+          <w:numId w:val="2"/>
+        </w:numPr>
+      </w:pPr>
+      <w:r>
+        <w:t>Pillow top mattress</w:t>
+      </w:r>
+    </w:p>
+    <w:p>
+      <w:pPr>
+        <w:pStyle w:val="ListParagraph"/>
+        <w:numPr>
+          <w:ilvl w:val="1"/>
+          <w:numId w:val="2"/>
+        </w:numPr>
+      </w:pPr>
+      <w:r>
+        <w:t>Fine linens/duvet</w:t>
+      </w:r>
+    </w:p>
+    <w:p>
+      <w:pPr>
+        <w:pStyle w:val="ListParagraph"/>
+        <w:numPr>
+          <w:ilvl w:val="1"/>
+          <w:numId w:val="2"/>
+        </w:numPr>
+      </w:pPr>
+      <w:r>
+        <w:t>Plush bathrobes</w:t>
+      </w:r>
+    </w:p>
+    <w:p>
+      <w:pPr>
+        <w:pStyle w:val="ListParagraph"/>
+        <w:numPr>
+          <w:ilvl w:val="1"/>
+          <w:numId w:val="2"/>
+        </w:numPr>
+      </w:pPr>
+      <w:r>
+        <w:t>Slippers and towels</w:t>
+      </w:r>
+    </w:p>
+    <w:p>
+      <w:pPr>
+        <w:pStyle w:val="ListParagraph"/>
+        <w:numPr>
+          <w:ilvl w:val="1"/>
+          <w:numId w:val="2"/>
+        </w:numPr>
+      </w:pPr>
+      <w:r>
+        <w:t>Priority boarding</w:t>
+      </w:r>
+    </w:p>
+    <w:p>
+      <w:pPr>
+        <w:pStyle w:val="ListParagraph"/>
+        <w:numPr>
+          <w:ilvl w:val="1"/>
+          <w:numId w:val="2"/>
+        </w:numPr>
+      </w:pPr>
+      <w:r>
+        <w:t>A balcony</w:t>
+      </w:r>
+    </w:p>
+    <w:p>
+      <w:pPr>
+        <w:pStyle w:val="ListParagraph"/>
+        <w:numPr>
+          <w:ilvl w:val="0"/>
+          <w:numId w:val="2"/>
+        </w:numPr>
+      </w:pPr>
+      <w:r>
+        <w:t>Mini-Suite</w:t>
+      </w:r>
+    </w:p>
+    <w:p>
+      <w:pPr>
+        <w:pStyle w:val="ListParagraph"/>
+        <w:numPr>
+          <w:ilvl w:val="1"/>
+          <w:numId w:val="2"/>
+        </w:numPr>
+      </w:pPr>
+      <w:r>
+        <w:t>Private balcony</w:t>
+      </w:r>
+    </w:p>
+    <w:p>
+      <w:pPr>
+        <w:pStyle w:val="ListParagraph"/>
+        <w:numPr>
+          <w:ilvl w:val="1"/>
+          <w:numId w:val="2"/>
+        </w:numPr>
+      </w:pPr>
+      <w:r>
+        <w:t>Sliding-glass door</w:t>
+      </w:r>
+    </w:p>
+    <w:p>
+      <w:pPr>
+        <w:pStyle w:val="ListParagraph"/>
+        <w:numPr>
+          <w:ilvl w:val="1"/>
+          <w:numId w:val="2"/>
+        </w:numPr>
+      </w:pPr>
+      <w:r>
+        <w:t>Sitting area</w:t>
+      </w:r>
+    </w:p>
+    <w:p>
+      <w:pPr>
+        <w:pStyle w:val="ListParagraph"/>
+        <w:numPr>
+          <w:ilvl w:val="1"/>
+          <w:numId w:val="2"/>
+        </w:numPr>
+      </w:pPr>
+      <w:r>
+        <w:t>Fine linens</w:t>
+      </w:r>
+    </w:p>
+    <w:p>
+      <w:pPr>
+        <w:pStyle w:val="ListParagraph"/>
+        <w:numPr>
+          <w:ilvl w:val="1"/>
+          <w:numId w:val="2"/>
+        </w:numPr>
+      </w:pPr>
+      <w:r>
+        <w:t>Memory foam bed</w:t>
+      </w:r>
+    </w:p>
+    <w:p>
+      <w:pPr>
+        <w:pStyle w:val="ListParagraph"/>
+        <w:numPr>
+          <w:ilvl w:val="1"/>
+          <w:numId w:val="2"/>
+        </w:numPr>
+      </w:pPr>
+      <w:r>
+        <w:t>Room service menu</w:t>
+      </w:r>
+    </w:p>
+    <w:p>
+      <w:pPr>
+        <w:pStyle w:val="ListParagraph"/>
+        <w:numPr>
+          <w:ilvl w:val="1"/>
+          <w:numId w:val="2"/>
+        </w:numPr>
+      </w:pPr>
+      <w:r>
+        <w:t>Coffee and tea setup</w:t>
+      </w:r>
+    </w:p>
+    <w:p>
+      <w:pPr>
+        <w:pStyle w:val="ListParagraph"/>
+        <w:numPr>
+          <w:ilvl w:val="1"/>
+          <w:numId w:val="2"/>
+        </w:numPr>
+      </w:pPr>
+      <w:r>
+        <w:t>Hair dryer and safe</w:t>
+      </w:r>
+    </w:p>
+    <w:p>
+      <w:pPr>
+        <w:pStyle w:val="ListParagraph"/>
+        <w:numPr>
+          <w:ilvl w:val="1"/>
+          <w:numId w:val="2"/>
+        </w:numPr>
+      </w:pPr>
+      <w:r>
+        <w:t>Third/fourth beds</w:t>
+      </w:r>
+    </w:p>
+    <w:p>
+      <w:pPr>
+        <w:pStyle w:val="ListParagraph"/>
+        <w:numPr>
+          <w:ilvl w:val="0"/>
+          <w:numId w:val="2"/>
+        </w:numPr>
+      </w:pPr>
+      <w:r>
+        <w:t>Balcony</w:t>
+      </w:r>
+    </w:p>
+    <w:p>
+      <w:pPr>
+        <w:pStyle w:val="ListParagraph"/>
+        <w:numPr>
+          <w:ilvl w:val="1"/>
+          <w:numId w:val="2"/>
+        </w:numPr>
+      </w:pPr>
+      <w:r>
+        <w:t>Room service menu</w:t>
+      </w:r>
+    </w:p>
+    <w:p>
+      <w:pPr>
+        <w:pStyle w:val="ListParagraph"/>
+        <w:numPr>
+          <w:ilvl w:val="1"/>
+          <w:numId w:val="2"/>
+        </w:numPr>
+      </w:pPr>
+      <w:r>
+        <w:t>Coffee and tea setup</w:t>
+      </w:r>
+    </w:p>
+    <w:p>
+      <w:pPr>
+        <w:pStyle w:val="ListParagraph"/>
+        <w:numPr>
+          <w:ilvl w:val="1"/>
+          <w:numId w:val="2"/>
+        </w:numPr>
+      </w:pPr>
+      <w:proofErr w:type="spellStart"/>
+      <w:r>
+        <w:t>Tv</w:t>
+      </w:r>
+      <w:proofErr w:type="spellEnd"/>
+      <w:r>
+        <w:t xml:space="preserve"> and refrigerator</w:t>
+      </w:r>
+    </w:p>
+    <w:p>
+      <w:pPr>
+        <w:pStyle w:val="ListParagraph"/>
+        <w:numPr>
+          <w:ilvl w:val="1"/>
+          <w:numId w:val="2"/>
+        </w:numPr>
+      </w:pPr>
+      <w:r>
+        <w:t>Safe and hair dryer</w:t>
+      </w:r>
+    </w:p>
+    <w:p>
+      <w:pPr>
+        <w:pStyle w:val="ListParagraph"/>
+        <w:numPr>
+          <w:ilvl w:val="1"/>
+          <w:numId w:val="2"/>
+        </w:numPr>
+      </w:pPr>
+      <w:r>
+        <w:t>2 convertible beds</w:t>
+      </w:r>
+    </w:p>
+    <w:p>
+      <w:pPr>
+        <w:pStyle w:val="ListParagraph"/>
+        <w:numPr>
+          <w:ilvl w:val="1"/>
+          <w:numId w:val="2"/>
+        </w:numPr>
+      </w:pPr>
+      <w:r>
+        <w:t>Additional bedding</w:t>
+      </w:r>
+    </w:p>
+    <w:p>
+      <w:pPr>
+        <w:pStyle w:val="ListParagraph"/>
+        <w:numPr>
+          <w:ilvl w:val="1"/>
+          <w:numId w:val="2"/>
+        </w:numPr>
+      </w:pPr>
+      <w:r>
+        <w:t>Fine linens</w:t>
+      </w:r>
+    </w:p>
+    <w:p>
+      <w:pPr>
+        <w:pStyle w:val="ListParagraph"/>
+        <w:numPr>
+          <w:ilvl w:val="1"/>
+          <w:numId w:val="2"/>
+        </w:numPr>
+      </w:pPr>
+      <w:r>
+        <w:t xml:space="preserve">Fine pillows </w:t>
+      </w:r>
+    </w:p>
+    <w:p>
+      <w:pPr>
+        <w:pStyle w:val="ListParagraph"/>
+        <w:numPr>
+          <w:ilvl w:val="1"/>
+          <w:numId w:val="2"/>
+        </w:numPr>
+      </w:pPr>
+      <w:r>
+        <w:t>Sitting area</w:t>
+      </w:r>
+    </w:p>
+    <w:p>
+      <w:pPr>
+        <w:pStyle w:val="ListParagraph"/>
+        <w:numPr>
+          <w:ilvl w:val="0"/>
+          <w:numId w:val="2"/>
+        </w:numPr>
+      </w:pPr>
+      <w:r>
+        <w:t>Ocean view</w:t>
+      </w:r>
+    </w:p>
+    <w:p>
+      <w:pPr>
+        <w:pStyle w:val="ListParagraph"/>
+        <w:numPr>
+          <w:ilvl w:val="1"/>
+          <w:numId w:val="2"/>
+        </w:numPr>
+      </w:pPr>
+      <w:r>
+        <w:t xml:space="preserve">Room service menu </w:t>
+      </w:r>
+    </w:p>
+    <w:p>
+      <w:pPr>
+        <w:pStyle w:val="ListParagraph"/>
+        <w:numPr>
+          <w:ilvl w:val="1"/>
+          <w:numId w:val="2"/>
+        </w:numPr>
+      </w:pPr>
+      <w:proofErr w:type="spellStart"/>
+      <w:r>
+        <w:t>Tv</w:t>
+      </w:r>
+      <w:proofErr w:type="spellEnd"/>
+      <w:r>
+        <w:t xml:space="preserve"> and refrigerator</w:t>
+      </w:r>
+    </w:p>
+    <w:p>
+      <w:pPr>
+        <w:pStyle w:val="ListParagraph"/>
+        <w:numPr>
+          <w:ilvl w:val="1"/>
+          <w:numId w:val="2"/>
+        </w:numPr>
+      </w:pPr>
+      <w:r>
+        <w:lastRenderedPageBreak/>
+        <w:t>Safe and hair dryer</w:t>
+      </w:r>
+    </w:p>
+    <w:p>
+      <w:pPr>
+        <w:pStyle w:val="ListParagraph"/>
+        <w:numPr>
+          <w:ilvl w:val="1"/>
+          <w:numId w:val="2"/>
+        </w:numPr>
+      </w:pPr>
+      <w:r>
+        <w:t xml:space="preserve">2 </w:t>
+      </w:r>
+      <w:proofErr w:type="spellStart"/>
+      <w:r>
+        <w:t>covertible</w:t>
+      </w:r>
+      <w:proofErr w:type="spellEnd"/>
+      <w:r>
+        <w:t xml:space="preserve"> beds</w:t>
+      </w:r>
+    </w:p>
+    <w:p>
+      <w:pPr>
+        <w:pStyle w:val="ListParagraph"/>
+        <w:numPr>
+          <w:ilvl w:val="1"/>
+          <w:numId w:val="2"/>
+        </w:numPr>
+      </w:pPr>
+      <w:r>
+        <w:t xml:space="preserve">Additional bedding </w:t>
+      </w:r>
+    </w:p>
+    <w:p>
+      <w:pPr>
+        <w:pStyle w:val="ListParagraph"/>
+        <w:numPr>
+          <w:ilvl w:val="1"/>
+          <w:numId w:val="2"/>
+        </w:numPr>
+      </w:pPr>
+      <w:r>
+        <w:t>Sitting area</w:t>
+      </w:r>
+    </w:p>
+    <w:p>
+      <w:pPr>
+        <w:pStyle w:val="ListParagraph"/>
+        <w:numPr>
+          <w:ilvl w:val="0"/>
+          <w:numId w:val="2"/>
+        </w:numPr>
+      </w:pPr>
+      <w:r>
+        <w:t>Inside</w:t>
+      </w:r>
+    </w:p>
+    <w:p>
+      <w:pPr>
+        <w:pStyle w:val="ListParagraph"/>
+        <w:numPr>
+          <w:ilvl w:val="1"/>
+          <w:numId w:val="2"/>
+        </w:numPr>
+      </w:pPr>
+      <w:r>
+        <w:t>Room service menu</w:t>
+      </w:r>
+    </w:p>
+    <w:p>
+      <w:pPr>
+        <w:pStyle w:val="ListParagraph"/>
+        <w:numPr>
+          <w:ilvl w:val="1"/>
+          <w:numId w:val="2"/>
+        </w:numPr>
+      </w:pPr>
+      <w:proofErr w:type="spellStart"/>
+      <w:r>
+        <w:t>Tv</w:t>
+      </w:r>
+      <w:proofErr w:type="spellEnd"/>
+      <w:r>
+        <w:t xml:space="preserve"> and refrigerator</w:t>
+      </w:r>
+    </w:p>
+    <w:p>
+      <w:pPr>
+        <w:pStyle w:val="ListParagraph"/>
+        <w:numPr>
+          <w:ilvl w:val="1"/>
+          <w:numId w:val="2"/>
+        </w:numPr>
+      </w:pPr>
+      <w:r>
+        <w:t>Safe and hair dryer</w:t>
+      </w:r>
+    </w:p>
+    <w:p>
+      <w:pPr>
+        <w:pStyle w:val="ListParagraph"/>
+        <w:numPr>
+          <w:ilvl w:val="1"/>
+          <w:numId w:val="2"/>
+        </w:numPr>
+      </w:pPr>
+      <w:r>
+        <w:t>2 convertible beds</w:t>
+      </w:r>
+    </w:p>
+    <w:p>
+      <w:pPr>
+        <w:pStyle w:val="ListParagraph"/>
+        <w:numPr>
+          <w:ilvl w:val="1"/>
+          <w:numId w:val="2"/>
+        </w:numPr>
+      </w:pPr>
+      <w:r>
+        <w:t xml:space="preserve">Additional bedding </w:t>
+      </w:r>
+    </w:p>
+    <w:p>
+      <w:pPr>
+        <w:pStyle w:val="ListParagraph"/>
+        <w:numPr>
+          <w:ilvl w:val="1"/>
+          <w:numId w:val="2"/>
+        </w:numPr>
+      </w:pPr>
+      <w:r>
+        <w:t>Sitting area</w:t>
+      </w:r>
+    </w:p>
+    <w:p>
+      <w:r>
+        <w:t>Disneyworld Hotels</w:t>
+      </w:r>
+    </w:p>
+    <w:p>
+      <w:pPr>
+        <w:pStyle w:val="ListParagraph"/>
+        <w:numPr>
+          <w:ilvl w:val="0"/>
+          <w:numId w:val="5"/>
+        </w:numPr>
+      </w:pPr>
+      <w:r>
+        <w:t>Magic Kingdom</w:t>
+      </w:r>
+    </w:p>
+    <w:p>
+      <w:pPr>
+        <w:pStyle w:val="ListParagraph"/>
+        <w:numPr>
+          <w:ilvl w:val="1"/>
+          <w:numId w:val="5"/>
+        </w:numPr>
+      </w:pPr>
+      <w:r>
+        <w:t>Disney’s Polynesian Village</w:t>
+      </w:r>
+    </w:p>
+    <w:p>
+      <w:pPr>
+        <w:pStyle w:val="ListParagraph"/>
+        <w:numPr>
+          <w:ilvl w:val="2"/>
+          <w:numId w:val="5"/>
+        </w:numPr>
+      </w:pPr>
+      <w:r>
+        <w:t>Oasis of tropical palms</w:t>
+      </w:r>
+    </w:p>
+    <w:p>
+      <w:pPr>
+        <w:pStyle w:val="ListParagraph"/>
+        <w:numPr>
+          <w:ilvl w:val="2"/>
+          <w:numId w:val="5"/>
+        </w:numPr>
+      </w:pPr>
+      <w:r>
+        <w:t>Lush vegetation</w:t>
+      </w:r>
+    </w:p>
+    <w:p>
+      <w:pPr>
+        <w:pStyle w:val="ListParagraph"/>
+        <w:numPr>
+          <w:ilvl w:val="2"/>
+          <w:numId w:val="5"/>
+        </w:numPr>
+      </w:pPr>
+      <w:r>
+        <w:t>Koi ponds</w:t>
+      </w:r>
+    </w:p>
+    <w:p>
+      <w:pPr>
+        <w:pStyle w:val="ListParagraph"/>
+        <w:numPr>
+          <w:ilvl w:val="2"/>
+          <w:numId w:val="5"/>
+        </w:numPr>
+      </w:pPr>
+      <w:r>
+        <w:t>White-sand beaches</w:t>
+      </w:r>
+    </w:p>
+    <w:p>
+      <w:pPr>
+        <w:pStyle w:val="ListParagraph"/>
+        <w:numPr>
+          <w:ilvl w:val="2"/>
+          <w:numId w:val="5"/>
+        </w:numPr>
+      </w:pPr>
+      <w:r>
+        <w:t>Torch-lined waterfront</w:t>
+      </w:r>
+    </w:p>
+    <w:p>
+      <w:pPr>
+        <w:pStyle w:val="ListParagraph"/>
+        <w:numPr>
+          <w:ilvl w:val="2"/>
+          <w:numId w:val="5"/>
+        </w:numPr>
+      </w:pPr>
+      <w:proofErr w:type="spellStart"/>
+      <w:r>
+        <w:t>Eotic</w:t>
+      </w:r>
+      <w:proofErr w:type="spellEnd"/>
+      <w:r>
+        <w:t xml:space="preserve"> tastes of world-class restaurants</w:t>
+      </w:r>
+    </w:p>
+    <w:p>
+      <w:pPr>
+        <w:pStyle w:val="ListParagraph"/>
+        <w:numPr>
+          <w:ilvl w:val="2"/>
+          <w:numId w:val="5"/>
+        </w:numPr>
+      </w:pPr>
+      <w:r>
+        <w:t>Currently being refurbished</w:t>
+      </w:r>
+    </w:p>
+    <w:p>
+      <w:pPr>
+        <w:pStyle w:val="ListParagraph"/>
+        <w:numPr>
+          <w:ilvl w:val="1"/>
+          <w:numId w:val="5"/>
+        </w:numPr>
+      </w:pPr>
+      <w:r>
+        <w:t>Disney’s Grand Floridian Resort and Spa</w:t>
+      </w:r>
+    </w:p>
+    <w:p>
+      <w:pPr>
+        <w:pStyle w:val="ListParagraph"/>
+        <w:numPr>
+          <w:ilvl w:val="2"/>
+          <w:numId w:val="5"/>
+        </w:numPr>
+      </w:pPr>
+      <w:r>
+        <w:t>Victorian elegance</w:t>
+      </w:r>
+    </w:p>
+    <w:p>
+      <w:pPr>
+        <w:pStyle w:val="ListParagraph"/>
+        <w:numPr>
+          <w:ilvl w:val="2"/>
+          <w:numId w:val="5"/>
+        </w:numPr>
+      </w:pPr>
+      <w:r>
+        <w:t>Bayside resort hotel</w:t>
+      </w:r>
+    </w:p>
+    <w:p>
+      <w:pPr>
+        <w:pStyle w:val="ListParagraph"/>
+        <w:numPr>
+          <w:ilvl w:val="2"/>
+          <w:numId w:val="5"/>
+        </w:numPr>
+      </w:pPr>
+      <w:r>
+        <w:t>Live orchestra in lobby</w:t>
+      </w:r>
+    </w:p>
+    <w:p>
+      <w:pPr>
+        <w:pStyle w:val="ListParagraph"/>
+        <w:numPr>
+          <w:ilvl w:val="2"/>
+          <w:numId w:val="5"/>
+        </w:numPr>
+      </w:pPr>
+      <w:proofErr w:type="spellStart"/>
+      <w:r>
+        <w:t>Whie</w:t>
+      </w:r>
+      <w:proofErr w:type="spellEnd"/>
+      <w:r>
+        <w:t>-sand beach</w:t>
+      </w:r>
+    </w:p>
+    <w:p>
+      <w:pPr>
+        <w:pStyle w:val="ListParagraph"/>
+        <w:numPr>
+          <w:ilvl w:val="2"/>
+          <w:numId w:val="5"/>
+        </w:numPr>
+      </w:pPr>
+      <w:r>
+        <w:t>Massages</w:t>
+      </w:r>
+    </w:p>
+    <w:p>
+      <w:pPr>
+        <w:pStyle w:val="ListParagraph"/>
+        <w:numPr>
+          <w:ilvl w:val="2"/>
+          <w:numId w:val="5"/>
+        </w:numPr>
+      </w:pPr>
+      <w:r>
+        <w:t xml:space="preserve">View of fireworks over </w:t>
+      </w:r>
+      <w:proofErr w:type="spellStart"/>
+      <w:r>
+        <w:t>cinderella’s</w:t>
+      </w:r>
+      <w:proofErr w:type="spellEnd"/>
+      <w:r>
+        <w:t xml:space="preserve"> castle</w:t>
+      </w:r>
+    </w:p>
+    <w:p>
+      <w:pPr>
+        <w:pStyle w:val="ListParagraph"/>
+        <w:numPr>
+          <w:ilvl w:val="2"/>
+          <w:numId w:val="5"/>
+        </w:numPr>
+      </w:pPr>
+      <w:r>
+        <w:t>Resort monorail</w:t>
+      </w:r>
+    </w:p>
+    <w:p>
+      <w:pPr>
+        <w:pStyle w:val="ListParagraph"/>
+        <w:numPr>
+          <w:ilvl w:val="2"/>
+          <w:numId w:val="5"/>
+        </w:numPr>
+      </w:pPr>
+      <w:r>
+        <w:t>The Villas</w:t>
+      </w:r>
+    </w:p>
+    <w:p>
+      <w:pPr>
+        <w:pStyle w:val="ListParagraph"/>
+        <w:numPr>
+          <w:ilvl w:val="3"/>
+          <w:numId w:val="5"/>
+        </w:numPr>
+      </w:pPr>
+      <w:r>
+        <w:t>Deluxe studio</w:t>
+      </w:r>
+    </w:p>
+    <w:p>
+      <w:pPr>
+        <w:pStyle w:val="ListParagraph"/>
+        <w:numPr>
+          <w:ilvl w:val="3"/>
+          <w:numId w:val="5"/>
+        </w:numPr>
+      </w:pPr>
+      <w:r>
+        <w:t>Multi-bedroom villa</w:t>
+      </w:r>
+    </w:p>
+    <w:p>
+      <w:pPr>
+        <w:pStyle w:val="ListParagraph"/>
+        <w:numPr>
+          <w:ilvl w:val="3"/>
+          <w:numId w:val="5"/>
+        </w:numPr>
+      </w:pPr>
+      <w:r>
+        <w:t>Full-service spa</w:t>
+      </w:r>
+    </w:p>
+    <w:p>
+      <w:pPr>
+        <w:pStyle w:val="ListParagraph"/>
+        <w:numPr>
+          <w:ilvl w:val="3"/>
+          <w:numId w:val="5"/>
+        </w:numPr>
+      </w:pPr>
+      <w:r>
+        <w:t>View of fireworks over Cinderella castle from beach</w:t>
+      </w:r>
+    </w:p>
+    <w:p>
+      <w:pPr>
+        <w:pStyle w:val="ListParagraph"/>
+        <w:numPr>
+          <w:ilvl w:val="3"/>
+          <w:numId w:val="5"/>
+        </w:numPr>
+      </w:pPr>
+      <w:r>
+        <w:t xml:space="preserve">Monorail </w:t>
+      </w:r>
+    </w:p>
+    <w:p>
+      <w:pPr>
+        <w:pStyle w:val="ListParagraph"/>
+        <w:numPr>
+          <w:ilvl w:val="1"/>
+          <w:numId w:val="5"/>
+        </w:numPr>
+      </w:pPr>
+      <w:r>
+        <w:t>Disney’s wilderness lodge</w:t>
+      </w:r>
+    </w:p>
+    <w:p>
+      <w:pPr>
+        <w:pStyle w:val="ListParagraph"/>
+        <w:numPr>
+          <w:ilvl w:val="2"/>
+          <w:numId w:val="5"/>
+        </w:numPr>
+      </w:pPr>
+      <w:r>
+        <w:t xml:space="preserve">Justice majesty of </w:t>
+      </w:r>
+      <w:proofErr w:type="spellStart"/>
+      <w:r>
+        <w:t>america’s</w:t>
+      </w:r>
+      <w:proofErr w:type="spellEnd"/>
+      <w:r>
+        <w:t xml:space="preserve"> great northwest</w:t>
+      </w:r>
+    </w:p>
+    <w:p>
+      <w:pPr>
+        <w:pStyle w:val="ListParagraph"/>
+        <w:numPr>
+          <w:ilvl w:val="2"/>
+          <w:numId w:val="5"/>
+        </w:numPr>
+      </w:pPr>
+      <w:r>
+        <w:t>Inspired by turn of the century national park lodges</w:t>
+      </w:r>
+    </w:p>
+    <w:p>
+      <w:pPr>
+        <w:pStyle w:val="ListParagraph"/>
+        <w:numPr>
+          <w:ilvl w:val="2"/>
+          <w:numId w:val="5"/>
+        </w:numPr>
+      </w:pPr>
+      <w:r>
+        <w:t>Honors the beauty of the untamed wilderness</w:t>
+      </w:r>
+    </w:p>
+    <w:p>
+      <w:pPr>
+        <w:pStyle w:val="ListParagraph"/>
+        <w:numPr>
+          <w:ilvl w:val="2"/>
+          <w:numId w:val="5"/>
+        </w:numPr>
+      </w:pPr>
+      <w:r>
+        <w:t>Nature trails</w:t>
+      </w:r>
+    </w:p>
+    <w:p>
+      <w:pPr>
+        <w:pStyle w:val="ListParagraph"/>
+        <w:numPr>
+          <w:ilvl w:val="2"/>
+          <w:numId w:val="5"/>
+        </w:numPr>
+      </w:pPr>
+      <w:r>
+        <w:t>Pine forests</w:t>
+      </w:r>
+    </w:p>
+    <w:p>
+      <w:pPr>
+        <w:pStyle w:val="ListParagraph"/>
+        <w:numPr>
+          <w:ilvl w:val="2"/>
+          <w:numId w:val="5"/>
+        </w:numPr>
+      </w:pPr>
+      <w:r>
+        <w:t xml:space="preserve">Towering totem </w:t>
+      </w:r>
+      <w:proofErr w:type="spellStart"/>
+      <w:r>
+        <w:t>poes</w:t>
+      </w:r>
+      <w:proofErr w:type="spellEnd"/>
+      <w:r>
+        <w:t xml:space="preserve"> inside</w:t>
+      </w:r>
+    </w:p>
+    <w:p>
+      <w:pPr>
+        <w:pStyle w:val="ListParagraph"/>
+        <w:numPr>
+          <w:ilvl w:val="2"/>
+          <w:numId w:val="5"/>
+        </w:numPr>
+      </w:pPr>
+      <w:r>
+        <w:lastRenderedPageBreak/>
+        <w:t>Headdresses</w:t>
+      </w:r>
+    </w:p>
+    <w:p>
+      <w:pPr>
+        <w:pStyle w:val="ListParagraph"/>
+        <w:numPr>
+          <w:ilvl w:val="2"/>
+          <w:numId w:val="5"/>
+        </w:numPr>
+      </w:pPr>
+      <w:r>
+        <w:t>The Cabins</w:t>
+      </w:r>
+    </w:p>
+    <w:p>
+      <w:pPr>
+        <w:pStyle w:val="ListParagraph"/>
+        <w:numPr>
+          <w:ilvl w:val="3"/>
+          <w:numId w:val="5"/>
+        </w:numPr>
+      </w:pPr>
+      <w:r>
+        <w:t>750 acres of pine and cypress forest</w:t>
+      </w:r>
+    </w:p>
+    <w:p>
+      <w:pPr>
+        <w:pStyle w:val="ListParagraph"/>
+        <w:numPr>
+          <w:ilvl w:val="3"/>
+          <w:numId w:val="5"/>
+        </w:numPr>
+      </w:pPr>
+      <w:r>
+        <w:t>Wildlife</w:t>
+      </w:r>
+    </w:p>
+    <w:p>
+      <w:pPr>
+        <w:pStyle w:val="ListParagraph"/>
+        <w:numPr>
+          <w:ilvl w:val="4"/>
+          <w:numId w:val="5"/>
+        </w:numPr>
+      </w:pPr>
+      <w:r>
+        <w:t>Deer</w:t>
+      </w:r>
+    </w:p>
+    <w:p>
+      <w:pPr>
+        <w:pStyle w:val="ListParagraph"/>
+        <w:numPr>
+          <w:ilvl w:val="4"/>
+          <w:numId w:val="5"/>
+        </w:numPr>
+      </w:pPr>
+      <w:r>
+        <w:t>Ducks</w:t>
+      </w:r>
+    </w:p>
+    <w:p>
+      <w:pPr>
+        <w:pStyle w:val="ListParagraph"/>
+        <w:numPr>
+          <w:ilvl w:val="4"/>
+          <w:numId w:val="5"/>
+        </w:numPr>
+      </w:pPr>
+      <w:r>
+        <w:t>Armadillos</w:t>
+      </w:r>
+    </w:p>
+    <w:p>
+      <w:pPr>
+        <w:pStyle w:val="ListParagraph"/>
+        <w:numPr>
+          <w:ilvl w:val="4"/>
+          <w:numId w:val="5"/>
+        </w:numPr>
+      </w:pPr>
+      <w:r>
+        <w:t>Rabbits</w:t>
+      </w:r>
+    </w:p>
+    <w:p>
+      <w:pPr>
+        <w:pStyle w:val="ListParagraph"/>
+        <w:numPr>
+          <w:ilvl w:val="3"/>
+          <w:numId w:val="5"/>
+        </w:numPr>
+      </w:pPr>
+      <w:r>
+        <w:t>Woodland trails</w:t>
+      </w:r>
+    </w:p>
+    <w:p>
+      <w:pPr>
+        <w:pStyle w:val="ListParagraph"/>
+        <w:numPr>
+          <w:ilvl w:val="3"/>
+          <w:numId w:val="5"/>
+        </w:numPr>
+      </w:pPr>
+      <w:r>
+        <w:t>Pool areas</w:t>
+      </w:r>
+    </w:p>
+    <w:p>
+      <w:pPr>
+        <w:pStyle w:val="ListParagraph"/>
+        <w:numPr>
+          <w:ilvl w:val="3"/>
+          <w:numId w:val="5"/>
+        </w:numPr>
+      </w:pPr>
+      <w:r>
+        <w:t>Hearty country eats</w:t>
+      </w:r>
+    </w:p>
+    <w:p>
+      <w:pPr>
+        <w:pStyle w:val="ListParagraph"/>
+        <w:numPr>
+          <w:ilvl w:val="3"/>
+          <w:numId w:val="5"/>
+        </w:numPr>
+      </w:pPr>
+      <w:r>
+        <w:t>Living room</w:t>
+      </w:r>
+    </w:p>
+    <w:p>
+      <w:pPr>
+        <w:pStyle w:val="ListParagraph"/>
+        <w:numPr>
+          <w:ilvl w:val="3"/>
+          <w:numId w:val="5"/>
+        </w:numPr>
+      </w:pPr>
+      <w:r>
+        <w:t>Full bathroom</w:t>
+      </w:r>
+    </w:p>
+    <w:p>
+      <w:pPr>
+        <w:pStyle w:val="ListParagraph"/>
+        <w:numPr>
+          <w:ilvl w:val="3"/>
+          <w:numId w:val="5"/>
+        </w:numPr>
+      </w:pPr>
+      <w:r>
+        <w:t>Private patio</w:t>
+      </w:r>
+    </w:p>
+    <w:p>
+      <w:pPr>
+        <w:pStyle w:val="ListParagraph"/>
+        <w:numPr>
+          <w:ilvl w:val="3"/>
+          <w:numId w:val="5"/>
+        </w:numPr>
+      </w:pPr>
+      <w:r>
+        <w:t>Charcoal grill</w:t>
+      </w:r>
+    </w:p>
+    <w:p>
+      <w:pPr>
+        <w:pStyle w:val="ListParagraph"/>
+        <w:numPr>
+          <w:ilvl w:val="3"/>
+          <w:numId w:val="5"/>
+        </w:numPr>
+      </w:pPr>
+      <w:r>
+        <w:t>Fully equipped kitchen</w:t>
+      </w:r>
+    </w:p>
+    <w:p>
+      <w:pPr>
+        <w:pStyle w:val="ListParagraph"/>
+        <w:numPr>
+          <w:ilvl w:val="3"/>
+          <w:numId w:val="5"/>
+        </w:numPr>
+      </w:pPr>
+      <w:r>
+        <w:t>Large enough for 6 adults</w:t>
+      </w:r>
+    </w:p>
+    <w:p>
+      <w:pPr>
+        <w:pStyle w:val="ListParagraph"/>
+        <w:numPr>
+          <w:ilvl w:val="3"/>
+          <w:numId w:val="5"/>
+        </w:numPr>
+      </w:pPr>
+      <w:r>
+        <w:t>Housekeeping does dishes</w:t>
+      </w:r>
+    </w:p>
+    <w:p>
+      <w:pPr>
+        <w:pStyle w:val="ListParagraph"/>
+        <w:numPr>
+          <w:ilvl w:val="3"/>
+          <w:numId w:val="5"/>
+        </w:numPr>
+      </w:pPr>
+      <w:r>
+        <w:t>Rent golf cart or bike to use around resort</w:t>
+      </w:r>
+    </w:p>
+    <w:p>
+      <w:pPr>
+        <w:pStyle w:val="ListParagraph"/>
+        <w:numPr>
+          <w:ilvl w:val="3"/>
+          <w:numId w:val="5"/>
+        </w:numPr>
+      </w:pPr>
+      <w:r>
+        <w:t>Corkscrew waterslide</w:t>
+      </w:r>
+    </w:p>
+    <w:p>
+      <w:pPr>
+        <w:pStyle w:val="ListParagraph"/>
+        <w:numPr>
+          <w:ilvl w:val="3"/>
+          <w:numId w:val="5"/>
+        </w:numPr>
+      </w:pPr>
+      <w:r>
+        <w:t>Whirlpool spa</w:t>
+      </w:r>
+    </w:p>
+    <w:p>
+      <w:pPr>
+        <w:pStyle w:val="ListParagraph"/>
+        <w:numPr>
+          <w:ilvl w:val="3"/>
+          <w:numId w:val="5"/>
+        </w:numPr>
+      </w:pPr>
+      <w:r>
+        <w:t>Kiddie pool</w:t>
+      </w:r>
+    </w:p>
+    <w:p>
+      <w:pPr>
+        <w:pStyle w:val="ListParagraph"/>
+        <w:numPr>
+          <w:ilvl w:val="3"/>
+          <w:numId w:val="5"/>
+        </w:numPr>
+      </w:pPr>
+      <w:r>
+        <w:t>Tot friendly slides</w:t>
+      </w:r>
+    </w:p>
+    <w:p>
+      <w:pPr>
+        <w:pStyle w:val="ListParagraph"/>
+        <w:numPr>
+          <w:ilvl w:val="2"/>
+          <w:numId w:val="5"/>
+        </w:numPr>
+      </w:pPr>
+      <w:r>
+        <w:t>The Villas</w:t>
+      </w:r>
+    </w:p>
+    <w:p>
+      <w:pPr>
+        <w:pStyle w:val="ListParagraph"/>
+        <w:numPr>
+          <w:ilvl w:val="3"/>
+          <w:numId w:val="5"/>
+        </w:numPr>
+      </w:pPr>
+      <w:r>
+        <w:t xml:space="preserve">Comforts of home </w:t>
+      </w:r>
+    </w:p>
+    <w:p>
+      <w:pPr>
+        <w:pStyle w:val="ListParagraph"/>
+        <w:numPr>
+          <w:ilvl w:val="3"/>
+          <w:numId w:val="5"/>
+        </w:numPr>
+      </w:pPr>
+      <w:r>
+        <w:t>Lush meadows</w:t>
+      </w:r>
+    </w:p>
+    <w:p>
+      <w:pPr>
+        <w:pStyle w:val="ListParagraph"/>
+        <w:numPr>
+          <w:ilvl w:val="3"/>
+          <w:numId w:val="5"/>
+        </w:numPr>
+      </w:pPr>
+      <w:r>
+        <w:t>Enchanting silver creek springs pool</w:t>
+      </w:r>
+    </w:p>
+    <w:p>
+      <w:pPr>
+        <w:pStyle w:val="ListParagraph"/>
+        <w:numPr>
+          <w:ilvl w:val="3"/>
+          <w:numId w:val="5"/>
+        </w:numPr>
+      </w:pPr>
+      <w:r>
+        <w:t>Boat ride to magic kingdom</w:t>
+      </w:r>
+    </w:p>
+    <w:p>
+      <w:pPr>
+        <w:pStyle w:val="ListParagraph"/>
+        <w:numPr>
+          <w:ilvl w:val="3"/>
+          <w:numId w:val="5"/>
+        </w:numPr>
+      </w:pPr>
+      <w:r>
+        <w:t>Majesty of the great outdoors</w:t>
+      </w:r>
+    </w:p>
+    <w:p>
+      <w:pPr>
+        <w:pStyle w:val="ListParagraph"/>
+        <w:numPr>
+          <w:ilvl w:val="3"/>
+          <w:numId w:val="5"/>
+        </w:numPr>
+      </w:pPr>
+      <w:r>
+        <w:t>Pool with waterslide</w:t>
+      </w:r>
+    </w:p>
+    <w:p>
+      <w:pPr>
+        <w:pStyle w:val="ListParagraph"/>
+        <w:numPr>
+          <w:ilvl w:val="4"/>
+          <w:numId w:val="5"/>
+        </w:numPr>
+      </w:pPr>
+      <w:r>
+        <w:t>Heated pool surrounded by pine trees</w:t>
+      </w:r>
+    </w:p>
+    <w:p>
+      <w:pPr>
+        <w:pStyle w:val="ListParagraph"/>
+        <w:numPr>
+          <w:ilvl w:val="3"/>
+          <w:numId w:val="5"/>
+        </w:numPr>
+      </w:pPr>
+      <w:r>
+        <w:t>kiddie pool</w:t>
+      </w:r>
+    </w:p>
+    <w:p>
+      <w:pPr>
+        <w:pStyle w:val="ListParagraph"/>
+        <w:numPr>
+          <w:ilvl w:val="2"/>
+          <w:numId w:val="5"/>
+        </w:numPr>
+      </w:pPr>
+      <w:r>
+        <w:t>the Campsites at Disney’s Fort Wilderness</w:t>
+      </w:r>
+    </w:p>
+    <w:p>
+      <w:pPr>
+        <w:pStyle w:val="ListParagraph"/>
+        <w:numPr>
+          <w:ilvl w:val="3"/>
+          <w:numId w:val="5"/>
+        </w:numPr>
+      </w:pPr>
       <w:bookmarkStart w:id="0" w:name="_GoBack"/>
       <w:bookmarkEnd w:id="0"/>
     </w:p>
     <w:p>
-      <w:r>
-        <w:t>Alaskan Cruise</w:t>
-      </w:r>
-    </w:p>
-    <w:p>
-      <w:pPr>
-        <w:pStyle w:val="ListParagraph"/>
-        <w:numPr>
-          <w:ilvl w:val="0"/>
-          <w:numId w:val="2"/>
-        </w:numPr>
-      </w:pPr>
-      <w:r>
-        <w:t>Premium Suite</w:t>
-      </w:r>
-    </w:p>
-    <w:p>
-      <w:pPr>
-        <w:pStyle w:val="ListParagraph"/>
-        <w:numPr>
-          <w:ilvl w:val="1"/>
-          <w:numId w:val="2"/>
-        </w:numPr>
-      </w:pPr>
-      <w:r>
-        <w:t>24 hour bulter</w:t>
-      </w:r>
-    </w:p>
-    <w:p>
-      <w:pPr>
-        <w:pStyle w:val="ListParagraph"/>
-        <w:numPr>
-          <w:ilvl w:val="1"/>
-          <w:numId w:val="2"/>
-        </w:numPr>
-      </w:pPr>
-      <w:r>
-        <w:t>Concierge service</w:t>
-      </w:r>
-    </w:p>
-    <w:p>
-      <w:pPr>
-        <w:pStyle w:val="ListParagraph"/>
-        <w:numPr>
-          <w:ilvl w:val="1"/>
-          <w:numId w:val="2"/>
-        </w:numPr>
-      </w:pPr>
-      <w:r>
-        <w:t>Private courtyard</w:t>
-      </w:r>
-    </w:p>
-    <w:p>
-      <w:pPr>
-        <w:pStyle w:val="ListParagraph"/>
-        <w:numPr>
-          <w:ilvl w:val="1"/>
-          <w:numId w:val="2"/>
-        </w:numPr>
-      </w:pPr>
-      <w:r>
-        <w:t>Courtyard valet</w:t>
-      </w:r>
-    </w:p>
-    <w:p>
-      <w:pPr>
-        <w:pStyle w:val="ListParagraph"/>
-        <w:numPr>
-          <w:ilvl w:val="1"/>
-          <w:numId w:val="2"/>
-        </w:numPr>
-      </w:pPr>
-      <w:r>
-        <w:t>Gourmet treats</w:t>
-      </w:r>
-    </w:p>
-    <w:p>
-      <w:pPr>
-        <w:pStyle w:val="ListParagraph"/>
-        <w:numPr>
-          <w:ilvl w:val="1"/>
-          <w:numId w:val="2"/>
+      <w:pPr>
+        <w:pStyle w:val="ListParagraph"/>
+        <w:numPr>
+          <w:ilvl w:val="1"/>
+          <w:numId w:val="5"/>
+        </w:numPr>
+      </w:pPr>
+      <w:r>
+        <w:t>Disney’s contemporary resort</w:t>
+      </w:r>
+    </w:p>
+    <w:p>
+      <w:pPr>
+        <w:pStyle w:val="ListParagraph"/>
+        <w:numPr>
+          <w:ilvl w:val="2"/>
+          <w:numId w:val="5"/>
+        </w:numPr>
+      </w:pPr>
+      <w:r>
+        <w:t xml:space="preserve">Ultra-modern </w:t>
+      </w:r>
+    </w:p>
+    <w:p>
+      <w:pPr>
+        <w:pStyle w:val="ListParagraph"/>
+        <w:numPr>
+          <w:ilvl w:val="2"/>
+          <w:numId w:val="5"/>
+        </w:numPr>
+      </w:pPr>
+      <w:r>
+        <w:t>Award-winning dining</w:t>
+      </w:r>
+    </w:p>
+    <w:p>
+      <w:pPr>
+        <w:pStyle w:val="ListParagraph"/>
+        <w:numPr>
+          <w:ilvl w:val="2"/>
+          <w:numId w:val="5"/>
+        </w:numPr>
+      </w:pPr>
+      <w:proofErr w:type="spellStart"/>
+      <w:r>
+        <w:t>Whie</w:t>
+      </w:r>
+      <w:proofErr w:type="spellEnd"/>
+      <w:r>
+        <w:t>-sand beaches</w:t>
+      </w:r>
+    </w:p>
+    <w:p>
+      <w:pPr>
+        <w:pStyle w:val="ListParagraph"/>
+        <w:numPr>
+          <w:ilvl w:val="2"/>
+          <w:numId w:val="5"/>
+        </w:numPr>
+      </w:pPr>
+      <w:r>
+        <w:t>Spectacular views</w:t>
+      </w:r>
+    </w:p>
+    <w:p>
+      <w:pPr>
+        <w:pStyle w:val="ListParagraph"/>
+        <w:numPr>
+          <w:ilvl w:val="2"/>
+          <w:numId w:val="5"/>
+        </w:numPr>
+      </w:pPr>
+      <w:r>
+        <w:t>Dazzling pools</w:t>
+      </w:r>
+    </w:p>
+    <w:p>
+      <w:pPr>
+        <w:pStyle w:val="ListParagraph"/>
+        <w:numPr>
+          <w:ilvl w:val="2"/>
+          <w:numId w:val="5"/>
+        </w:numPr>
+      </w:pPr>
+      <w:r>
+        <w:t>Walking distance to magic kingdom</w:t>
+      </w:r>
+    </w:p>
+    <w:p>
+      <w:pPr>
+        <w:pStyle w:val="ListParagraph"/>
+        <w:numPr>
+          <w:ilvl w:val="2"/>
+          <w:numId w:val="5"/>
+        </w:numPr>
+      </w:pPr>
+      <w:r>
+        <w:t xml:space="preserve">Monorail </w:t>
+      </w:r>
+    </w:p>
+    <w:p>
+      <w:pPr>
+        <w:pStyle w:val="ListParagraph"/>
+        <w:numPr>
+          <w:ilvl w:val="2"/>
+          <w:numId w:val="5"/>
         </w:numPr>
       </w:pPr>
       <w:r>
         <w:lastRenderedPageBreak/>
-        <w:t>Fine linens</w:t>
-      </w:r>
-    </w:p>
-    <w:p>
-      <w:pPr>
-        <w:pStyle w:val="ListParagraph"/>
-        <w:numPr>
-          <w:ilvl w:val="1"/>
-          <w:numId w:val="2"/>
-        </w:numPr>
-      </w:pPr>
-      <w:r>
-        <w:t>Feather duvet</w:t>
-      </w:r>
-    </w:p>
-    <w:p>
-      <w:pPr>
-        <w:pStyle w:val="ListParagraph"/>
-        <w:numPr>
-          <w:ilvl w:val="1"/>
-          <w:numId w:val="2"/>
-        </w:numPr>
-      </w:pPr>
-      <w:r>
-        <w:t>Pillow menu</w:t>
-      </w:r>
-    </w:p>
-    <w:p>
-      <w:pPr>
-        <w:pStyle w:val="ListParagraph"/>
-        <w:numPr>
-          <w:ilvl w:val="1"/>
-          <w:numId w:val="2"/>
-        </w:numPr>
-      </w:pPr>
-      <w:r>
-        <w:t>Plush bathrobes</w:t>
-      </w:r>
-    </w:p>
-    <w:p>
-      <w:pPr>
-        <w:pStyle w:val="ListParagraph"/>
-        <w:numPr>
-          <w:ilvl w:val="1"/>
-          <w:numId w:val="2"/>
-        </w:numPr>
-      </w:pPr>
-      <w:r>
-        <w:t>Oversized towels</w:t>
-      </w:r>
-    </w:p>
-    <w:p>
-      <w:pPr>
-        <w:pStyle w:val="ListParagraph"/>
-        <w:numPr>
-          <w:ilvl w:val="1"/>
-          <w:numId w:val="2"/>
-        </w:numPr>
-      </w:pPr>
-      <w:r>
-        <w:t>Premium amenities</w:t>
-      </w:r>
-    </w:p>
-    <w:p>
-      <w:pPr>
-        <w:pStyle w:val="ListParagraph"/>
-        <w:numPr>
-          <w:ilvl w:val="0"/>
-          <w:numId w:val="2"/>
-        </w:numPr>
-      </w:pPr>
-      <w:r>
-        <w:t>Suite</w:t>
-      </w:r>
-    </w:p>
-    <w:p>
-      <w:pPr>
-        <w:pStyle w:val="ListParagraph"/>
-        <w:numPr>
-          <w:ilvl w:val="1"/>
-          <w:numId w:val="2"/>
-        </w:numPr>
-      </w:pPr>
-      <w:r>
-        <w:t xml:space="preserve">Butler and concierge </w:t>
-      </w:r>
-    </w:p>
-    <w:p>
-      <w:pPr>
-        <w:pStyle w:val="ListParagraph"/>
-        <w:numPr>
-          <w:ilvl w:val="1"/>
-          <w:numId w:val="2"/>
-        </w:numPr>
-      </w:pPr>
-      <w:r>
-        <w:t>24 hour room service</w:t>
-      </w:r>
-    </w:p>
-    <w:p>
-      <w:pPr>
-        <w:pStyle w:val="ListParagraph"/>
-        <w:numPr>
-          <w:ilvl w:val="1"/>
-          <w:numId w:val="2"/>
-        </w:numPr>
-      </w:pPr>
-      <w:r>
-        <w:t>Special suite menu</w:t>
-      </w:r>
-    </w:p>
-    <w:p>
-      <w:pPr>
-        <w:pStyle w:val="ListParagraph"/>
-        <w:numPr>
-          <w:ilvl w:val="1"/>
-          <w:numId w:val="2"/>
-        </w:numPr>
-      </w:pPr>
-      <w:r>
-        <w:t>Champagne and liquor</w:t>
-      </w:r>
-    </w:p>
-    <w:p>
-      <w:pPr>
-        <w:pStyle w:val="ListParagraph"/>
-        <w:numPr>
-          <w:ilvl w:val="1"/>
-          <w:numId w:val="2"/>
-        </w:numPr>
-      </w:pPr>
-      <w:r>
-        <w:t>Stocked mini-bar</w:t>
-      </w:r>
-    </w:p>
-    <w:p>
-      <w:pPr>
-        <w:pStyle w:val="ListParagraph"/>
-        <w:numPr>
-          <w:ilvl w:val="1"/>
-          <w:numId w:val="2"/>
-        </w:numPr>
-      </w:pPr>
-      <w:r>
-        <w:t>Bottled water/soda</w:t>
-      </w:r>
-    </w:p>
-    <w:p>
-      <w:pPr>
-        <w:pStyle w:val="ListParagraph"/>
-        <w:numPr>
-          <w:ilvl w:val="1"/>
-          <w:numId w:val="2"/>
-        </w:numPr>
-      </w:pPr>
-      <w:r>
-        <w:t>Espresso machine</w:t>
-      </w:r>
-    </w:p>
-    <w:p>
-      <w:pPr>
-        <w:pStyle w:val="ListParagraph"/>
-        <w:numPr>
-          <w:ilvl w:val="1"/>
-          <w:numId w:val="2"/>
-        </w:numPr>
-      </w:pPr>
-      <w:r>
-        <w:t>Pillow top mattress</w:t>
-      </w:r>
-    </w:p>
-    <w:p>
-      <w:pPr>
-        <w:pStyle w:val="ListParagraph"/>
-        <w:numPr>
-          <w:ilvl w:val="1"/>
-          <w:numId w:val="2"/>
-        </w:numPr>
-      </w:pPr>
-      <w:r>
-        <w:t>Fine linens/duvet</w:t>
-      </w:r>
-    </w:p>
-    <w:p>
-      <w:pPr>
-        <w:pStyle w:val="ListParagraph"/>
-        <w:numPr>
-          <w:ilvl w:val="1"/>
-          <w:numId w:val="2"/>
-        </w:numPr>
-      </w:pPr>
-      <w:r>
-        <w:t>Plush bathrobes</w:t>
-      </w:r>
-    </w:p>
-    <w:p>
-      <w:pPr>
-        <w:pStyle w:val="ListParagraph"/>
-        <w:numPr>
-          <w:ilvl w:val="1"/>
-          <w:numId w:val="2"/>
-        </w:numPr>
-      </w:pPr>
-      <w:r>
-        <w:t>Slippers and towels</w:t>
-      </w:r>
-    </w:p>
-    <w:p>
-      <w:pPr>
-        <w:pStyle w:val="ListParagraph"/>
-        <w:numPr>
-          <w:ilvl w:val="1"/>
-          <w:numId w:val="2"/>
-        </w:numPr>
-      </w:pPr>
-      <w:r>
-        <w:t>Priority boarding</w:t>
-      </w:r>
-    </w:p>
-    <w:p>
-      <w:pPr>
-        <w:pStyle w:val="ListParagraph"/>
-        <w:numPr>
-          <w:ilvl w:val="1"/>
-          <w:numId w:val="2"/>
-        </w:numPr>
-      </w:pPr>
-      <w:r>
-        <w:t>A balcony</w:t>
-      </w:r>
-    </w:p>
-    <w:p>
-      <w:pPr>
-        <w:pStyle w:val="ListParagraph"/>
-        <w:numPr>
-          <w:ilvl w:val="0"/>
-          <w:numId w:val="2"/>
-        </w:numPr>
-      </w:pPr>
-      <w:r>
-        <w:t>Mini-Suite</w:t>
-      </w:r>
-    </w:p>
-    <w:p>
-      <w:pPr>
-        <w:pStyle w:val="ListParagraph"/>
-        <w:numPr>
-          <w:ilvl w:val="1"/>
-          <w:numId w:val="2"/>
-        </w:numPr>
-      </w:pPr>
-      <w:r>
-        <w:t>Private balcony</w:t>
-      </w:r>
-    </w:p>
-    <w:p>
-      <w:pPr>
-        <w:pStyle w:val="ListParagraph"/>
-        <w:numPr>
-          <w:ilvl w:val="1"/>
-          <w:numId w:val="2"/>
-        </w:numPr>
-      </w:pPr>
-      <w:r>
-        <w:t>Sliding-glass door</w:t>
-      </w:r>
-    </w:p>
-    <w:p>
-      <w:pPr>
-        <w:pStyle w:val="ListParagraph"/>
-        <w:numPr>
-          <w:ilvl w:val="1"/>
-          <w:numId w:val="2"/>
-        </w:numPr>
-      </w:pPr>
-      <w:r>
-        <w:t>Sitting area</w:t>
-      </w:r>
-    </w:p>
-    <w:p>
-      <w:pPr>
-        <w:pStyle w:val="ListParagraph"/>
-        <w:numPr>
-          <w:ilvl w:val="1"/>
-          <w:numId w:val="2"/>
-        </w:numPr>
-      </w:pPr>
-      <w:r>
-        <w:t>Fine linens</w:t>
-      </w:r>
-    </w:p>
-    <w:p>
-      <w:pPr>
-        <w:pStyle w:val="ListParagraph"/>
-        <w:numPr>
-          <w:ilvl w:val="1"/>
-          <w:numId w:val="2"/>
-        </w:numPr>
-      </w:pPr>
-      <w:r>
-        <w:t>Memory foam bed</w:t>
-      </w:r>
-    </w:p>
-    <w:p>
-      <w:pPr>
-        <w:pStyle w:val="ListParagraph"/>
-        <w:numPr>
-          <w:ilvl w:val="1"/>
-          <w:numId w:val="2"/>
-        </w:numPr>
-      </w:pPr>
-      <w:r>
-        <w:t>Room service menu</w:t>
-      </w:r>
-    </w:p>
-    <w:p>
-      <w:pPr>
-        <w:pStyle w:val="ListParagraph"/>
-        <w:numPr>
-          <w:ilvl w:val="1"/>
-          <w:numId w:val="2"/>
-        </w:numPr>
-      </w:pPr>
-      <w:r>
-        <w:t>Coffee and tea setup</w:t>
-      </w:r>
-    </w:p>
-    <w:p>
-      <w:pPr>
-        <w:pStyle w:val="ListParagraph"/>
-        <w:numPr>
-          <w:ilvl w:val="1"/>
-          <w:numId w:val="2"/>
-        </w:numPr>
-      </w:pPr>
-      <w:r>
-        <w:t>Hair dryer and safe</w:t>
-      </w:r>
-    </w:p>
-    <w:p>
-      <w:pPr>
-        <w:pStyle w:val="ListParagraph"/>
-        <w:numPr>
-          <w:ilvl w:val="1"/>
-          <w:numId w:val="2"/>
-        </w:numPr>
-      </w:pPr>
-      <w:r>
-        <w:t>Third/fourth beds</w:t>
-      </w:r>
-    </w:p>
-    <w:p>
-      <w:pPr>
-        <w:pStyle w:val="ListParagraph"/>
-        <w:numPr>
-          <w:ilvl w:val="0"/>
-          <w:numId w:val="2"/>
-        </w:numPr>
-      </w:pPr>
-      <w:r>
-        <w:t>Balcony</w:t>
-      </w:r>
-    </w:p>
-    <w:p>
-      <w:pPr>
-        <w:pStyle w:val="ListParagraph"/>
-        <w:numPr>
-          <w:ilvl w:val="1"/>
-          <w:numId w:val="2"/>
-        </w:numPr>
-      </w:pPr>
-      <w:r>
-        <w:t>Room service menu</w:t>
-      </w:r>
-    </w:p>
-    <w:p>
-      <w:pPr>
-        <w:pStyle w:val="ListParagraph"/>
-        <w:numPr>
-          <w:ilvl w:val="1"/>
-          <w:numId w:val="2"/>
-        </w:numPr>
-      </w:pPr>
-      <w:r>
-        <w:t>Coffee and tea setup</w:t>
-      </w:r>
-    </w:p>
-    <w:p>
-      <w:pPr>
-        <w:pStyle w:val="ListParagraph"/>
-        <w:numPr>
-          <w:ilvl w:val="1"/>
-          <w:numId w:val="2"/>
-        </w:numPr>
-      </w:pPr>
-      <w:r>
-        <w:t>Tv and refrigerator</w:t>
-      </w:r>
-    </w:p>
-    <w:p>
-      <w:pPr>
-        <w:pStyle w:val="ListParagraph"/>
-        <w:numPr>
-          <w:ilvl w:val="1"/>
-          <w:numId w:val="2"/>
-        </w:numPr>
-      </w:pPr>
-      <w:r>
-        <w:t>Safe and hair dryer</w:t>
-      </w:r>
-    </w:p>
-    <w:p>
-      <w:pPr>
-        <w:pStyle w:val="ListParagraph"/>
-        <w:numPr>
-          <w:ilvl w:val="1"/>
-          <w:numId w:val="2"/>
-        </w:numPr>
-      </w:pPr>
-      <w:r>
-        <w:t>2 convertible beds</w:t>
-      </w:r>
-    </w:p>
-    <w:p>
-      <w:pPr>
-        <w:pStyle w:val="ListParagraph"/>
-        <w:numPr>
-          <w:ilvl w:val="1"/>
-          <w:numId w:val="2"/>
-        </w:numPr>
-      </w:pPr>
-      <w:r>
-        <w:t>Additional bedding</w:t>
-      </w:r>
-    </w:p>
-    <w:p>
-      <w:pPr>
-        <w:pStyle w:val="ListParagraph"/>
-        <w:numPr>
-          <w:ilvl w:val="1"/>
-          <w:numId w:val="2"/>
-        </w:numPr>
-      </w:pPr>
-      <w:r>
-        <w:t>Fine linens</w:t>
-      </w:r>
-    </w:p>
-    <w:p>
-      <w:pPr>
-        <w:pStyle w:val="ListParagraph"/>
-        <w:numPr>
-          <w:ilvl w:val="1"/>
-          <w:numId w:val="2"/>
-        </w:numPr>
-      </w:pPr>
-      <w:r>
-        <w:t xml:space="preserve">Fine pillows </w:t>
-      </w:r>
-    </w:p>
-    <w:p>
-      <w:pPr>
-        <w:pStyle w:val="ListParagraph"/>
-        <w:numPr>
-          <w:ilvl w:val="1"/>
-          <w:numId w:val="2"/>
-        </w:numPr>
-      </w:pPr>
-      <w:r>
-        <w:t>Sitting area</w:t>
-      </w:r>
-    </w:p>
-    <w:p>
-      <w:pPr>
-        <w:pStyle w:val="ListParagraph"/>
-        <w:numPr>
-          <w:ilvl w:val="0"/>
-          <w:numId w:val="2"/>
-        </w:numPr>
-      </w:pPr>
-      <w:r>
-        <w:t>Ocean view</w:t>
-      </w:r>
-    </w:p>
-    <w:p>
-      <w:pPr>
-        <w:pStyle w:val="ListParagraph"/>
-        <w:numPr>
-          <w:ilvl w:val="1"/>
-          <w:numId w:val="2"/>
-        </w:numPr>
-      </w:pPr>
-      <w:r>
-        <w:t xml:space="preserve">Room service menu </w:t>
-      </w:r>
-    </w:p>
-    <w:p>
-      <w:pPr>
-        <w:pStyle w:val="ListParagraph"/>
-        <w:numPr>
-          <w:ilvl w:val="1"/>
-          <w:numId w:val="2"/>
-        </w:numPr>
-      </w:pPr>
-      <w:r>
-        <w:t>Tv and refrigerator</w:t>
-      </w:r>
-    </w:p>
-    <w:p>
-      <w:pPr>
-        <w:pStyle w:val="ListParagraph"/>
-        <w:numPr>
-          <w:ilvl w:val="1"/>
-          <w:numId w:val="2"/>
-        </w:numPr>
-      </w:pPr>
-      <w:r>
-        <w:lastRenderedPageBreak/>
-        <w:t>Safe and hair dryer</w:t>
-      </w:r>
-    </w:p>
-    <w:p>
-      <w:pPr>
-        <w:pStyle w:val="ListParagraph"/>
-        <w:numPr>
-          <w:ilvl w:val="1"/>
-          <w:numId w:val="2"/>
-        </w:numPr>
-      </w:pPr>
-      <w:r>
-        <w:t>2 covertible beds</w:t>
-      </w:r>
-    </w:p>
-    <w:p>
-      <w:pPr>
-        <w:pStyle w:val="ListParagraph"/>
-        <w:numPr>
-          <w:ilvl w:val="1"/>
-          <w:numId w:val="2"/>
-        </w:numPr>
-      </w:pPr>
-      <w:r>
-        <w:t xml:space="preserve">Additional bedding </w:t>
-      </w:r>
-    </w:p>
-    <w:p>
-      <w:pPr>
-        <w:pStyle w:val="ListParagraph"/>
-        <w:numPr>
-          <w:ilvl w:val="1"/>
-          <w:numId w:val="2"/>
-        </w:numPr>
-      </w:pPr>
-      <w:r>
-        <w:t>Sitting area</w:t>
-      </w:r>
-    </w:p>
-    <w:p>
-      <w:pPr>
-        <w:pStyle w:val="ListParagraph"/>
-        <w:numPr>
-          <w:ilvl w:val="0"/>
-          <w:numId w:val="2"/>
-        </w:numPr>
-      </w:pPr>
-      <w:r>
-        <w:t>Inside</w:t>
-      </w:r>
-    </w:p>
-    <w:p>
-      <w:pPr>
-        <w:pStyle w:val="ListParagraph"/>
-        <w:numPr>
-          <w:ilvl w:val="1"/>
-          <w:numId w:val="2"/>
-        </w:numPr>
-      </w:pPr>
-      <w:r>
-        <w:t>Room service menu</w:t>
-      </w:r>
-    </w:p>
-    <w:p>
-      <w:pPr>
-        <w:pStyle w:val="ListParagraph"/>
-        <w:numPr>
-          <w:ilvl w:val="1"/>
-          <w:numId w:val="2"/>
-        </w:numPr>
-      </w:pPr>
-      <w:r>
-        <w:t>Tv and refrigerator</w:t>
-      </w:r>
-    </w:p>
-    <w:p>
-      <w:pPr>
-        <w:pStyle w:val="ListParagraph"/>
-        <w:numPr>
-          <w:ilvl w:val="1"/>
-          <w:numId w:val="2"/>
-        </w:numPr>
-      </w:pPr>
-      <w:r>
-        <w:t>Safe and hair dryer</w:t>
-      </w:r>
-    </w:p>
-    <w:p>
-      <w:pPr>
-        <w:pStyle w:val="ListParagraph"/>
-        <w:numPr>
-          <w:ilvl w:val="1"/>
-          <w:numId w:val="2"/>
-        </w:numPr>
-      </w:pPr>
-      <w:r>
-        <w:t>2 convertible beds</w:t>
-      </w:r>
-    </w:p>
-    <w:p>
-      <w:pPr>
-        <w:pStyle w:val="ListParagraph"/>
-        <w:numPr>
-          <w:ilvl w:val="1"/>
-          <w:numId w:val="2"/>
-        </w:numPr>
-      </w:pPr>
-      <w:r>
-        <w:t xml:space="preserve">Additional bedding </w:t>
-      </w:r>
-    </w:p>
-    <w:p>
-      <w:pPr>
-        <w:pStyle w:val="ListParagraph"/>
-        <w:numPr>
-          <w:ilvl w:val="1"/>
-          <w:numId w:val="2"/>
-        </w:numPr>
-      </w:pPr>
-      <w:r>
-        <w:t>Sitting area</w:t>
-      </w:r>
-    </w:p>
-    <w:p/>
+        <w:t xml:space="preserve">90 foot tall mural by </w:t>
+      </w:r>
+      <w:proofErr w:type="spellStart"/>
+      <w:r>
+        <w:t>mary</w:t>
+      </w:r>
+      <w:proofErr w:type="spellEnd"/>
+      <w:r>
+        <w:t xml:space="preserve"> </w:t>
+      </w:r>
+      <w:proofErr w:type="spellStart"/>
+      <w:r>
+        <w:t>blair</w:t>
+      </w:r>
+      <w:proofErr w:type="spellEnd"/>
+      <w:r>
+        <w:t xml:space="preserve"> (responsible for the distinct look and feel of the “it’s a small world” attraction) celebrates the grand canyon and the southwest</w:t>
+      </w:r>
+    </w:p>
+    <w:p>
+      <w:pPr>
+        <w:pStyle w:val="ListParagraph"/>
+        <w:numPr>
+          <w:ilvl w:val="2"/>
+          <w:numId w:val="5"/>
+        </w:numPr>
+      </w:pPr>
+      <w:r>
+        <w:t>Bay Lake tower</w:t>
+      </w:r>
+    </w:p>
+    <w:p>
+      <w:pPr>
+        <w:pStyle w:val="ListParagraph"/>
+        <w:numPr>
+          <w:ilvl w:val="3"/>
+          <w:numId w:val="5"/>
+        </w:numPr>
+      </w:pPr>
+      <w:r>
+        <w:t xml:space="preserve">Walking distance to magic kingdom </w:t>
+      </w:r>
+    </w:p>
+    <w:p>
+      <w:pPr>
+        <w:pStyle w:val="ListParagraph"/>
+        <w:numPr>
+          <w:ilvl w:val="3"/>
+          <w:numId w:val="5"/>
+        </w:numPr>
+      </w:pPr>
+      <w:r>
+        <w:t>Studios</w:t>
+      </w:r>
+    </w:p>
+    <w:p>
+      <w:pPr>
+        <w:pStyle w:val="ListParagraph"/>
+        <w:numPr>
+          <w:ilvl w:val="3"/>
+          <w:numId w:val="5"/>
+        </w:numPr>
+      </w:pPr>
+      <w:r>
+        <w:t>Multi-bedroom villas</w:t>
+      </w:r>
+    </w:p>
+    <w:p>
+      <w:pPr>
+        <w:pStyle w:val="ListParagraph"/>
+        <w:numPr>
+          <w:ilvl w:val="3"/>
+          <w:numId w:val="5"/>
+        </w:numPr>
+      </w:pPr>
+      <w:r>
+        <w:t>Kitchens or kitchenettes</w:t>
+      </w:r>
+    </w:p>
+    <w:p>
+      <w:pPr>
+        <w:pStyle w:val="ListParagraph"/>
+        <w:numPr>
+          <w:ilvl w:val="3"/>
+          <w:numId w:val="5"/>
+        </w:numPr>
+      </w:pPr>
+      <w:r>
+        <w:t>Views</w:t>
+      </w:r>
+    </w:p>
+    <w:p>
+      <w:pPr>
+        <w:pStyle w:val="ListParagraph"/>
+        <w:numPr>
+          <w:ilvl w:val="4"/>
+          <w:numId w:val="5"/>
+        </w:numPr>
+      </w:pPr>
+      <w:r>
+        <w:t>Old-growth cypress trees</w:t>
+      </w:r>
+    </w:p>
+    <w:p>
+      <w:pPr>
+        <w:pStyle w:val="ListParagraph"/>
+        <w:numPr>
+          <w:ilvl w:val="4"/>
+          <w:numId w:val="5"/>
+        </w:numPr>
+      </w:pPr>
+      <w:r>
+        <w:t>Shimmering bay lake</w:t>
+      </w:r>
+    </w:p>
+    <w:p>
+      <w:pPr>
+        <w:pStyle w:val="ListParagraph"/>
+        <w:numPr>
+          <w:ilvl w:val="4"/>
+          <w:numId w:val="5"/>
+        </w:numPr>
+      </w:pPr>
+      <w:r>
+        <w:t>Lush courtyard</w:t>
+      </w:r>
+    </w:p>
+    <w:p>
+      <w:pPr>
+        <w:pStyle w:val="ListParagraph"/>
+        <w:numPr>
+          <w:ilvl w:val="4"/>
+          <w:numId w:val="5"/>
+        </w:numPr>
+      </w:pPr>
+      <w:r>
+        <w:t>Cinderella castle</w:t>
+      </w:r>
+    </w:p>
+    <w:p>
+      <w:pPr>
+        <w:pStyle w:val="ListParagraph"/>
+        <w:numPr>
+          <w:ilvl w:val="3"/>
+          <w:numId w:val="5"/>
+        </w:numPr>
+      </w:pPr>
+      <w:proofErr w:type="spellStart"/>
+      <w:r>
+        <w:t>Whie</w:t>
+      </w:r>
+      <w:proofErr w:type="spellEnd"/>
+      <w:r>
+        <w:t>-sand beaches</w:t>
+      </w:r>
+    </w:p>
+    <w:p>
+      <w:pPr>
+        <w:pStyle w:val="ListParagraph"/>
+        <w:numPr>
+          <w:ilvl w:val="3"/>
+          <w:numId w:val="5"/>
+        </w:numPr>
+      </w:pPr>
+      <w:r>
+        <w:t>Enchanting pools</w:t>
+      </w:r>
+    </w:p>
+    <w:p>
+      <w:pPr>
+        <w:pStyle w:val="ListParagraph"/>
+        <w:numPr>
+          <w:ilvl w:val="3"/>
+          <w:numId w:val="5"/>
+        </w:numPr>
+      </w:pPr>
+      <w:r>
+        <w:t>Award-winning dining</w:t>
+      </w:r>
+    </w:p>
+    <w:p>
+      <w:pPr>
+        <w:pStyle w:val="ListParagraph"/>
+        <w:numPr>
+          <w:ilvl w:val="3"/>
+          <w:numId w:val="5"/>
+        </w:numPr>
+      </w:pPr>
+      <w:r>
+        <w:t>Contemporary resort connected by the sky way bridge</w:t>
+      </w:r>
+    </w:p>
     <w:sectPr>
       <w:pgSz w:w="12240" w:h="15840"/>
       <w:pgMar w:top="1440" w:right="1440" w:bottom="1440" w:left="1440" w:header="720" w:footer="720" w:gutter="0"/>
@@ -4324,6 +5711,119 @@
 <file path=word/numbering.xml><?xml version="1.0" encoding="utf-8"?>
 <w:numbering xmlns:wpc="http://schemas.microsoft.com/office/word/2010/wordprocessingCanvas" xmlns:mc="http://schemas.openxmlformats.org/markup-compatibility/2006" xmlns:o="urn:schemas-microsoft-com:office:office" xmlns:r="http://schemas.openxmlformats.org/officeDocument/2006/relationships" xmlns:m="http://schemas.openxmlformats.org/officeDocument/2006/math" xmlns:v="urn:schemas-microsoft-com:vml" xmlns:wp14="http://schemas.microsoft.com/office/word/2010/wordprocessingDrawing" xmlns:wp="http://schemas.openxmlformats.org/drawingml/2006/wordprocessingDrawing" xmlns:w10="urn:schemas-microsoft-com:office:word" xmlns:w="http://schemas.openxmlformats.org/wordprocessingml/2006/main" xmlns:w14="http://schemas.microsoft.com/office/word/2010/wordml" xmlns:w15="http://schemas.microsoft.com/office/word/2012/wordml" xmlns:wpg="http://schemas.microsoft.com/office/word/2010/wordprocessingGroup" xmlns:wpi="http://schemas.microsoft.com/office/word/2010/wordprocessingInk" xmlns:wne="http://schemas.microsoft.com/office/word/2006/wordml" xmlns:wps="http://schemas.microsoft.com/office/word/2010/wordprocessingShape" mc:Ignorable="w14 w15 wp14">
   <w:abstractNum w:abstractNumId="0">
+    <w:nsid w:val="174911C6"/>
+    <w:multiLevelType w:val="hybridMultilevel"/>
+    <w:tmpl w:val="25FA5DF2"/>
+    <w:lvl w:ilvl="0" w:tplc="04090001">
+      <w:start w:val="1"/>
+      <w:numFmt w:val="bullet"/>
+      <w:lvlText w:val=""/>
+      <w:lvlJc w:val="left"/>
+      <w:pPr>
+        <w:ind w:left="1080" w:hanging="360"/>
+      </w:pPr>
+      <w:rPr>
+        <w:rFonts w:ascii="Symbol" w:hAnsi="Symbol" w:hint="default"/>
+      </w:rPr>
+    </w:lvl>
+    <w:lvl w:ilvl="1" w:tplc="04090003" w:tentative="1">
+      <w:start w:val="1"/>
+      <w:numFmt w:val="bullet"/>
+      <w:lvlText w:val="o"/>
+      <w:lvlJc w:val="left"/>
+      <w:pPr>
+        <w:ind w:left="1800" w:hanging="360"/>
+      </w:pPr>
+      <w:rPr>
+        <w:rFonts w:ascii="Courier New" w:hAnsi="Courier New" w:cs="Courier New" w:hint="default"/>
+      </w:rPr>
+    </w:lvl>
+    <w:lvl w:ilvl="2" w:tplc="04090005" w:tentative="1">
+      <w:start w:val="1"/>
+      <w:numFmt w:val="bullet"/>
+      <w:lvlText w:val=""/>
+      <w:lvlJc w:val="left"/>
+      <w:pPr>
+        <w:ind w:left="2520" w:hanging="360"/>
+      </w:pPr>
+      <w:rPr>
+        <w:rFonts w:ascii="Wingdings" w:hAnsi="Wingdings" w:hint="default"/>
+      </w:rPr>
+    </w:lvl>
+    <w:lvl w:ilvl="3" w:tplc="04090001" w:tentative="1">
+      <w:start w:val="1"/>
+      <w:numFmt w:val="bullet"/>
+      <w:lvlText w:val=""/>
+      <w:lvlJc w:val="left"/>
+      <w:pPr>
+        <w:ind w:left="3240" w:hanging="360"/>
+      </w:pPr>
+      <w:rPr>
+        <w:rFonts w:ascii="Symbol" w:hAnsi="Symbol" w:hint="default"/>
+      </w:rPr>
+    </w:lvl>
+    <w:lvl w:ilvl="4" w:tplc="04090003" w:tentative="1">
+      <w:start w:val="1"/>
+      <w:numFmt w:val="bullet"/>
+      <w:lvlText w:val="o"/>
+      <w:lvlJc w:val="left"/>
+      <w:pPr>
+        <w:ind w:left="3960" w:hanging="360"/>
+      </w:pPr>
+      <w:rPr>
+        <w:rFonts w:ascii="Courier New" w:hAnsi="Courier New" w:cs="Courier New" w:hint="default"/>
+      </w:rPr>
+    </w:lvl>
+    <w:lvl w:ilvl="5" w:tplc="04090005" w:tentative="1">
+      <w:start w:val="1"/>
+      <w:numFmt w:val="bullet"/>
+      <w:lvlText w:val=""/>
+      <w:lvlJc w:val="left"/>
+      <w:pPr>
+        <w:ind w:left="4680" w:hanging="360"/>
+      </w:pPr>
+      <w:rPr>
+        <w:rFonts w:ascii="Wingdings" w:hAnsi="Wingdings" w:hint="default"/>
+      </w:rPr>
+    </w:lvl>
+    <w:lvl w:ilvl="6" w:tplc="04090001" w:tentative="1">
+      <w:start w:val="1"/>
+      <w:numFmt w:val="bullet"/>
+      <w:lvlText w:val=""/>
+      <w:lvlJc w:val="left"/>
+      <w:pPr>
+        <w:ind w:left="5400" w:hanging="360"/>
+      </w:pPr>
+      <w:rPr>
+        <w:rFonts w:ascii="Symbol" w:hAnsi="Symbol" w:hint="default"/>
+      </w:rPr>
+    </w:lvl>
+    <w:lvl w:ilvl="7" w:tplc="04090003" w:tentative="1">
+      <w:start w:val="1"/>
+      <w:numFmt w:val="bullet"/>
+      <w:lvlText w:val="o"/>
+      <w:lvlJc w:val="left"/>
+      <w:pPr>
+        <w:ind w:left="6120" w:hanging="360"/>
+      </w:pPr>
+      <w:rPr>
+        <w:rFonts w:ascii="Courier New" w:hAnsi="Courier New" w:cs="Courier New" w:hint="default"/>
+      </w:rPr>
+    </w:lvl>
+    <w:lvl w:ilvl="8" w:tplc="04090005" w:tentative="1">
+      <w:start w:val="1"/>
+      <w:numFmt w:val="bullet"/>
+      <w:lvlText w:val=""/>
+      <w:lvlJc w:val="left"/>
+      <w:pPr>
+        <w:ind w:left="6840" w:hanging="360"/>
+      </w:pPr>
+      <w:rPr>
+        <w:rFonts w:ascii="Wingdings" w:hAnsi="Wingdings" w:hint="default"/>
+      </w:rPr>
+    </w:lvl>
+  </w:abstractNum>
+  <w:abstractNum w:abstractNumId="1">
     <w:nsid w:val="27C61910"/>
     <w:multiLevelType w:val="hybridMultilevel"/>
     <w:tmpl w:val="45A41022"/>
@@ -4436,7 +5936,7 @@
       </w:rPr>
     </w:lvl>
   </w:abstractNum>
-  <w:abstractNum w:abstractNumId="1">
+  <w:abstractNum w:abstractNumId="2">
     <w:nsid w:val="5BF16849"/>
     <w:multiLevelType w:val="hybridMultilevel"/>
     <w:tmpl w:val="31EEF76C"/>
@@ -4549,7 +6049,7 @@
       </w:rPr>
     </w:lvl>
   </w:abstractNum>
-  <w:abstractNum w:abstractNumId="2">
+  <w:abstractNum w:abstractNumId="3">
     <w:nsid w:val="603804F7"/>
     <w:multiLevelType w:val="hybridMultilevel"/>
     <w:tmpl w:val="3140ABC2"/>
@@ -4662,14 +6162,133 @@
       </w:rPr>
     </w:lvl>
   </w:abstractNum>
+  <w:abstractNum w:abstractNumId="4">
+    <w:nsid w:val="642936A2"/>
+    <w:multiLevelType w:val="hybridMultilevel"/>
+    <w:tmpl w:val="3E1C1478"/>
+    <w:lvl w:ilvl="0" w:tplc="04090001">
+      <w:start w:val="1"/>
+      <w:numFmt w:val="bullet"/>
+      <w:lvlText w:val=""/>
+      <w:lvlJc w:val="left"/>
+      <w:pPr>
+        <w:ind w:left="720" w:hanging="360"/>
+      </w:pPr>
+      <w:rPr>
+        <w:rFonts w:ascii="Symbol" w:hAnsi="Symbol" w:hint="default"/>
+      </w:rPr>
+    </w:lvl>
+    <w:lvl w:ilvl="1" w:tplc="04090003">
+      <w:start w:val="1"/>
+      <w:numFmt w:val="bullet"/>
+      <w:lvlText w:val="o"/>
+      <w:lvlJc w:val="left"/>
+      <w:pPr>
+        <w:ind w:left="1440" w:hanging="360"/>
+      </w:pPr>
+      <w:rPr>
+        <w:rFonts w:ascii="Courier New" w:hAnsi="Courier New" w:cs="Courier New" w:hint="default"/>
+      </w:rPr>
+    </w:lvl>
+    <w:lvl w:ilvl="2" w:tplc="04090005">
+      <w:start w:val="1"/>
+      <w:numFmt w:val="bullet"/>
+      <w:lvlText w:val=""/>
+      <w:lvlJc w:val="left"/>
+      <w:pPr>
+        <w:ind w:left="2160" w:hanging="360"/>
+      </w:pPr>
+      <w:rPr>
+        <w:rFonts w:ascii="Wingdings" w:hAnsi="Wingdings" w:hint="default"/>
+      </w:rPr>
+    </w:lvl>
+    <w:lvl w:ilvl="3" w:tplc="04090001">
+      <w:start w:val="1"/>
+      <w:numFmt w:val="bullet"/>
+      <w:lvlText w:val=""/>
+      <w:lvlJc w:val="left"/>
+      <w:pPr>
+        <w:ind w:left="2880" w:hanging="360"/>
+      </w:pPr>
+      <w:rPr>
+        <w:rFonts w:ascii="Symbol" w:hAnsi="Symbol" w:hint="default"/>
+      </w:rPr>
+    </w:lvl>
+    <w:lvl w:ilvl="4" w:tplc="04090003">
+      <w:start w:val="1"/>
+      <w:numFmt w:val="bullet"/>
+      <w:lvlText w:val="o"/>
+      <w:lvlJc w:val="left"/>
+      <w:pPr>
+        <w:ind w:left="3600" w:hanging="360"/>
+      </w:pPr>
+      <w:rPr>
+        <w:rFonts w:ascii="Courier New" w:hAnsi="Courier New" w:cs="Courier New" w:hint="default"/>
+      </w:rPr>
+    </w:lvl>
+    <w:lvl w:ilvl="5" w:tplc="04090005" w:tentative="1">
+      <w:start w:val="1"/>
+      <w:numFmt w:val="bullet"/>
+      <w:lvlText w:val=""/>
+      <w:lvlJc w:val="left"/>
+      <w:pPr>
+        <w:ind w:left="4320" w:hanging="360"/>
+      </w:pPr>
+      <w:rPr>
+        <w:rFonts w:ascii="Wingdings" w:hAnsi="Wingdings" w:hint="default"/>
+      </w:rPr>
+    </w:lvl>
+    <w:lvl w:ilvl="6" w:tplc="04090001" w:tentative="1">
+      <w:start w:val="1"/>
+      <w:numFmt w:val="bullet"/>
+      <w:lvlText w:val=""/>
+      <w:lvlJc w:val="left"/>
+      <w:pPr>
+        <w:ind w:left="5040" w:hanging="360"/>
+      </w:pPr>
+      <w:rPr>
+        <w:rFonts w:ascii="Symbol" w:hAnsi="Symbol" w:hint="default"/>
+      </w:rPr>
+    </w:lvl>
+    <w:lvl w:ilvl="7" w:tplc="04090003" w:tentative="1">
+      <w:start w:val="1"/>
+      <w:numFmt w:val="bullet"/>
+      <w:lvlText w:val="o"/>
+      <w:lvlJc w:val="left"/>
+      <w:pPr>
+        <w:ind w:left="5760" w:hanging="360"/>
+      </w:pPr>
+      <w:rPr>
+        <w:rFonts w:ascii="Courier New" w:hAnsi="Courier New" w:cs="Courier New" w:hint="default"/>
+      </w:rPr>
+    </w:lvl>
+    <w:lvl w:ilvl="8" w:tplc="04090005" w:tentative="1">
+      <w:start w:val="1"/>
+      <w:numFmt w:val="bullet"/>
+      <w:lvlText w:val=""/>
+      <w:lvlJc w:val="left"/>
+      <w:pPr>
+        <w:ind w:left="6480" w:hanging="360"/>
+      </w:pPr>
+      <w:rPr>
+        <w:rFonts w:ascii="Wingdings" w:hAnsi="Wingdings" w:hint="default"/>
+      </w:rPr>
+    </w:lvl>
+  </w:abstractNum>
   <w:num w:numId="1">
+    <w:abstractNumId w:val="2"/>
+  </w:num>
+  <w:num w:numId="2">
+    <w:abstractNumId w:val="3"/>
+  </w:num>
+  <w:num w:numId="3">
     <w:abstractNumId w:val="1"/>
   </w:num>
-  <w:num w:numId="2">
-    <w:abstractNumId w:val="2"/>
+  <w:num w:numId="4">
+    <w:abstractNumId w:val="0"/>
   </w:num>
-  <w:num w:numId="3">
-    <w:abstractNumId w:val="0"/>
+  <w:num w:numId="5">
+    <w:abstractNumId w:val="4"/>
   </w:num>
 </w:numbering>
 </file>

</xml_diff>